<commit_message>
Exo 3 et 4 fin de journee 20/07
</commit_message>
<xml_diff>
--- a/Exercice 19072023/Exercice_4.docx
+++ b/Exercice 19072023/Exercice_4.docx
@@ -2,15 +2,1811 @@
 <file path=word/document.xml><?xml version="1.0" encoding="utf-8"?>
 <w:document xmlns:wpc="http://schemas.microsoft.com/office/word/2010/wordprocessingCanvas" xmlns:mc="http://schemas.openxmlformats.org/markup-compatibility/2006" xmlns:o="urn:schemas-microsoft-com:office:office" xmlns:r="http://schemas.openxmlformats.org/officeDocument/2006/relationships" xmlns:m="http://schemas.openxmlformats.org/officeDocument/2006/math" xmlns:v="urn:schemas-microsoft-com:vml" xmlns:wp14="http://schemas.microsoft.com/office/word/2010/wordprocessingDrawing" xmlns:wp="http://schemas.openxmlformats.org/drawingml/2006/wordprocessingDrawing" xmlns:w10="urn:schemas-microsoft-com:office:word" xmlns:w="http://schemas.openxmlformats.org/wordprocessingml/2006/main" xmlns:w14="http://schemas.microsoft.com/office/word/2010/wordml" xmlns:w15="http://schemas.microsoft.com/office/word/2012/wordml" xmlns:wpg="http://schemas.microsoft.com/office/word/2010/wordprocessingGroup" xmlns:wpi="http://schemas.microsoft.com/office/word/2010/wordprocessingInk" xmlns:wne="http://schemas.microsoft.com/office/word/2006/wordml" xmlns:wps="http://schemas.microsoft.com/office/word/2010/wordprocessingShape" mc:Ignorable="w14 w15 wp14">
   <w:body>
-    <w:p xmlns:wp14="http://schemas.microsoft.com/office/word/2010/wordml" wp14:paraId="2C078E63" wp14:textId="77777777"/>
+    <w:p xmlns:wp14="http://schemas.microsoft.com/office/word/2010/wordml" wp14:paraId="3BA30226" wp14:textId="751E98DE">
+      <w:pPr>
+        <w:pStyle w:val="Heading1"/>
+        <w:rPr>
+          <w:rFonts w:ascii="Roboto" w:hAnsi="Roboto" w:eastAsia="Roboto" w:cs="Roboto"/>
+          <w:b w:val="0"/>
+          <w:bCs w:val="0"/>
+          <w:i w:val="0"/>
+          <w:iCs w:val="0"/>
+          <w:caps w:val="0"/>
+          <w:smallCaps w:val="0"/>
+          <w:noProof w:val="0"/>
+          <w:color w:val="auto"/>
+          <w:sz w:val="22"/>
+          <w:szCs w:val="22"/>
+          <w:lang w:val="en-US"/>
+        </w:rPr>
+      </w:pPr>
+      <w:r>
+        <w:rPr>
+          <w:rFonts w:ascii="Roboto" w:hAnsi="Roboto" w:eastAsia="Roboto" w:cs="Roboto"/>
+          <w:b w:val="0"/>
+          <w:bCs w:val="0"/>
+          <w:i w:val="0"/>
+          <w:iCs w:val="0"/>
+          <w:caps w:val="0"/>
+          <w:smallCaps w:val="0"/>
+          <w:color w:val="auto"/>
+          <w:sz w:val="22"/>
+          <w:szCs w:val="22"/>
+        </w:rPr>
+        <w:t>Quatrième</w:t>
+      </w:r>
+      <w:r>
+        <w:rPr>
+          <w:rFonts w:ascii="Roboto" w:hAnsi="Roboto" w:eastAsia="Roboto" w:cs="Roboto"/>
+          <w:b w:val="0"/>
+          <w:bCs w:val="0"/>
+          <w:i w:val="0"/>
+          <w:iCs w:val="0"/>
+          <w:caps w:val="0"/>
+          <w:smallCaps w:val="0"/>
+          <w:color w:val="auto"/>
+          <w:sz w:val="22"/>
+          <w:szCs w:val="22"/>
+        </w:rPr>
+        <w:t xml:space="preserve"> </w:t>
+      </w:r>
+      <w:r>
+        <w:rPr>
+          <w:rFonts w:ascii="Roboto" w:hAnsi="Roboto" w:eastAsia="Roboto" w:cs="Roboto"/>
+          <w:b w:val="0"/>
+          <w:bCs w:val="0"/>
+          <w:i w:val="0"/>
+          <w:iCs w:val="0"/>
+          <w:caps w:val="0"/>
+          <w:smallCaps w:val="0"/>
+          <w:color w:val="auto"/>
+          <w:sz w:val="22"/>
+          <w:szCs w:val="22"/>
+        </w:rPr>
+        <w:t>exercice</w:t>
+      </w:r>
+    </w:p>
+    <w:p xmlns:wp14="http://schemas.microsoft.com/office/word/2010/wordml" wp14:paraId="3F68C35D" wp14:textId="0D689256">
+      <w:pPr>
+        <w:spacing w:before="180" w:beforeAutospacing="off" w:after="180" w:afterAutospacing="off"/>
+        <w:jc w:val="left"/>
+        <w:rPr>
+          <w:rFonts w:ascii="Roboto" w:hAnsi="Roboto" w:eastAsia="Roboto" w:cs="Roboto"/>
+          <w:b w:val="0"/>
+          <w:bCs w:val="0"/>
+          <w:i w:val="0"/>
+          <w:iCs w:val="0"/>
+          <w:caps w:val="0"/>
+          <w:smallCaps w:val="0"/>
+          <w:noProof w:val="0"/>
+          <w:color w:val="auto"/>
+          <w:sz w:val="30"/>
+          <w:szCs w:val="30"/>
+          <w:lang w:val="en-US"/>
+        </w:rPr>
+      </w:pPr>
+      <w:r>
+        <w:rPr>
+          <w:rFonts w:ascii="Roboto" w:hAnsi="Roboto" w:eastAsia="Roboto" w:cs="Roboto"/>
+          <w:b w:val="0"/>
+          <w:bCs w:val="0"/>
+          <w:i w:val="0"/>
+          <w:iCs w:val="0"/>
+          <w:caps w:val="0"/>
+          <w:smallCaps w:val="0"/>
+          <w:color w:val="auto"/>
+          <w:sz w:val="30"/>
+          <w:szCs w:val="30"/>
+        </w:rPr>
+        <w:t xml:space="preserve">Vous </w:t>
+      </w:r>
+      <w:r>
+        <w:rPr>
+          <w:rFonts w:ascii="Roboto" w:hAnsi="Roboto" w:eastAsia="Roboto" w:cs="Roboto"/>
+          <w:b w:val="0"/>
+          <w:bCs w:val="0"/>
+          <w:i w:val="0"/>
+          <w:iCs w:val="0"/>
+          <w:caps w:val="0"/>
+          <w:smallCaps w:val="0"/>
+          <w:color w:val="auto"/>
+          <w:sz w:val="30"/>
+          <w:szCs w:val="30"/>
+        </w:rPr>
+        <w:t>êtes</w:t>
+      </w:r>
+      <w:r>
+        <w:rPr>
+          <w:rFonts w:ascii="Roboto" w:hAnsi="Roboto" w:eastAsia="Roboto" w:cs="Roboto"/>
+          <w:b w:val="0"/>
+          <w:bCs w:val="0"/>
+          <w:i w:val="0"/>
+          <w:iCs w:val="0"/>
+          <w:caps w:val="0"/>
+          <w:smallCaps w:val="0"/>
+          <w:color w:val="auto"/>
+          <w:sz w:val="30"/>
+          <w:szCs w:val="30"/>
+        </w:rPr>
+        <w:t xml:space="preserve"> </w:t>
+      </w:r>
+      <w:r>
+        <w:rPr>
+          <w:rFonts w:ascii="Roboto" w:hAnsi="Roboto" w:eastAsia="Roboto" w:cs="Roboto"/>
+          <w:b w:val="0"/>
+          <w:bCs w:val="0"/>
+          <w:i w:val="0"/>
+          <w:iCs w:val="0"/>
+          <w:caps w:val="0"/>
+          <w:smallCaps w:val="0"/>
+          <w:color w:val="auto"/>
+          <w:sz w:val="30"/>
+          <w:szCs w:val="30"/>
+        </w:rPr>
+        <w:t>missionné</w:t>
+      </w:r>
+      <w:r>
+        <w:rPr>
+          <w:rFonts w:ascii="Roboto" w:hAnsi="Roboto" w:eastAsia="Roboto" w:cs="Roboto"/>
+          <w:b w:val="0"/>
+          <w:bCs w:val="0"/>
+          <w:i w:val="0"/>
+          <w:iCs w:val="0"/>
+          <w:caps w:val="0"/>
+          <w:smallCaps w:val="0"/>
+          <w:color w:val="auto"/>
+          <w:sz w:val="30"/>
+          <w:szCs w:val="30"/>
+        </w:rPr>
+        <w:t xml:space="preserve"> par un de </w:t>
+      </w:r>
+      <w:r>
+        <w:rPr>
+          <w:rFonts w:ascii="Roboto" w:hAnsi="Roboto" w:eastAsia="Roboto" w:cs="Roboto"/>
+          <w:b w:val="0"/>
+          <w:bCs w:val="0"/>
+          <w:i w:val="0"/>
+          <w:iCs w:val="0"/>
+          <w:caps w:val="0"/>
+          <w:smallCaps w:val="0"/>
+          <w:color w:val="auto"/>
+          <w:sz w:val="30"/>
+          <w:szCs w:val="30"/>
+        </w:rPr>
+        <w:t>vos</w:t>
+      </w:r>
+      <w:r>
+        <w:rPr>
+          <w:rFonts w:ascii="Roboto" w:hAnsi="Roboto" w:eastAsia="Roboto" w:cs="Roboto"/>
+          <w:b w:val="0"/>
+          <w:bCs w:val="0"/>
+          <w:i w:val="0"/>
+          <w:iCs w:val="0"/>
+          <w:caps w:val="0"/>
+          <w:smallCaps w:val="0"/>
+          <w:color w:val="auto"/>
+          <w:sz w:val="30"/>
+          <w:szCs w:val="30"/>
+        </w:rPr>
+        <w:t xml:space="preserve"> </w:t>
+      </w:r>
+      <w:r>
+        <w:rPr>
+          <w:rFonts w:ascii="Roboto" w:hAnsi="Roboto" w:eastAsia="Roboto" w:cs="Roboto"/>
+          <w:b w:val="0"/>
+          <w:bCs w:val="0"/>
+          <w:i w:val="0"/>
+          <w:iCs w:val="0"/>
+          <w:caps w:val="0"/>
+          <w:smallCaps w:val="0"/>
+          <w:color w:val="auto"/>
+          <w:sz w:val="30"/>
+          <w:szCs w:val="30"/>
+        </w:rPr>
+        <w:t>amis</w:t>
+      </w:r>
+      <w:r>
+        <w:rPr>
+          <w:rFonts w:ascii="Roboto" w:hAnsi="Roboto" w:eastAsia="Roboto" w:cs="Roboto"/>
+          <w:b w:val="0"/>
+          <w:bCs w:val="0"/>
+          <w:i w:val="0"/>
+          <w:iCs w:val="0"/>
+          <w:caps w:val="0"/>
+          <w:smallCaps w:val="0"/>
+          <w:color w:val="auto"/>
+          <w:sz w:val="30"/>
+          <w:szCs w:val="30"/>
+        </w:rPr>
+        <w:t xml:space="preserve"> qui </w:t>
+      </w:r>
+      <w:r>
+        <w:rPr>
+          <w:rFonts w:ascii="Roboto" w:hAnsi="Roboto" w:eastAsia="Roboto" w:cs="Roboto"/>
+          <w:b w:val="0"/>
+          <w:bCs w:val="0"/>
+          <w:i w:val="0"/>
+          <w:iCs w:val="0"/>
+          <w:caps w:val="0"/>
+          <w:smallCaps w:val="0"/>
+          <w:color w:val="auto"/>
+          <w:sz w:val="30"/>
+          <w:szCs w:val="30"/>
+        </w:rPr>
+        <w:t>exerce</w:t>
+      </w:r>
+      <w:r>
+        <w:rPr>
+          <w:rFonts w:ascii="Roboto" w:hAnsi="Roboto" w:eastAsia="Roboto" w:cs="Roboto"/>
+          <w:b w:val="0"/>
+          <w:bCs w:val="0"/>
+          <w:i w:val="0"/>
+          <w:iCs w:val="0"/>
+          <w:caps w:val="0"/>
+          <w:smallCaps w:val="0"/>
+          <w:color w:val="auto"/>
+          <w:sz w:val="30"/>
+          <w:szCs w:val="30"/>
+        </w:rPr>
+        <w:t xml:space="preserve"> la profession </w:t>
+      </w:r>
+      <w:r>
+        <w:rPr>
+          <w:rFonts w:ascii="Roboto" w:hAnsi="Roboto" w:eastAsia="Roboto" w:cs="Roboto"/>
+          <w:b w:val="0"/>
+          <w:bCs w:val="0"/>
+          <w:i w:val="0"/>
+          <w:iCs w:val="0"/>
+          <w:caps w:val="0"/>
+          <w:smallCaps w:val="0"/>
+          <w:color w:val="auto"/>
+          <w:sz w:val="30"/>
+          <w:szCs w:val="30"/>
+        </w:rPr>
+        <w:t>d’agent</w:t>
+      </w:r>
+      <w:r>
+        <w:rPr>
+          <w:rFonts w:ascii="Roboto" w:hAnsi="Roboto" w:eastAsia="Roboto" w:cs="Roboto"/>
+          <w:b w:val="0"/>
+          <w:bCs w:val="0"/>
+          <w:i w:val="0"/>
+          <w:iCs w:val="0"/>
+          <w:caps w:val="0"/>
+          <w:smallCaps w:val="0"/>
+          <w:color w:val="auto"/>
+          <w:sz w:val="30"/>
+          <w:szCs w:val="30"/>
+        </w:rPr>
+        <w:t xml:space="preserve"> </w:t>
+      </w:r>
+      <w:r>
+        <w:rPr>
+          <w:rFonts w:ascii="Roboto" w:hAnsi="Roboto" w:eastAsia="Roboto" w:cs="Roboto"/>
+          <w:b w:val="0"/>
+          <w:bCs w:val="0"/>
+          <w:i w:val="0"/>
+          <w:iCs w:val="0"/>
+          <w:caps w:val="0"/>
+          <w:smallCaps w:val="0"/>
+          <w:color w:val="auto"/>
+          <w:sz w:val="30"/>
+          <w:szCs w:val="30"/>
+        </w:rPr>
+        <w:t>immobilier</w:t>
+      </w:r>
+      <w:r>
+        <w:rPr>
+          <w:rFonts w:ascii="Roboto" w:hAnsi="Roboto" w:eastAsia="Roboto" w:cs="Roboto"/>
+          <w:b w:val="0"/>
+          <w:bCs w:val="0"/>
+          <w:i w:val="0"/>
+          <w:iCs w:val="0"/>
+          <w:caps w:val="0"/>
+          <w:smallCaps w:val="0"/>
+          <w:color w:val="auto"/>
+          <w:sz w:val="30"/>
+          <w:szCs w:val="30"/>
+        </w:rPr>
+        <w:t xml:space="preserve"> pour </w:t>
+      </w:r>
+      <w:r>
+        <w:rPr>
+          <w:rFonts w:ascii="Roboto" w:hAnsi="Roboto" w:eastAsia="Roboto" w:cs="Roboto"/>
+          <w:b w:val="0"/>
+          <w:bCs w:val="0"/>
+          <w:i w:val="0"/>
+          <w:iCs w:val="0"/>
+          <w:caps w:val="0"/>
+          <w:smallCaps w:val="0"/>
+          <w:color w:val="auto"/>
+          <w:sz w:val="30"/>
+          <w:szCs w:val="30"/>
+        </w:rPr>
+        <w:t>lui</w:t>
+      </w:r>
+      <w:r>
+        <w:rPr>
+          <w:rFonts w:ascii="Roboto" w:hAnsi="Roboto" w:eastAsia="Roboto" w:cs="Roboto"/>
+          <w:b w:val="0"/>
+          <w:bCs w:val="0"/>
+          <w:i w:val="0"/>
+          <w:iCs w:val="0"/>
+          <w:caps w:val="0"/>
+          <w:smallCaps w:val="0"/>
+          <w:color w:val="auto"/>
+          <w:sz w:val="30"/>
+          <w:szCs w:val="30"/>
+        </w:rPr>
+        <w:t xml:space="preserve"> </w:t>
+      </w:r>
+      <w:r>
+        <w:rPr>
+          <w:rFonts w:ascii="Roboto" w:hAnsi="Roboto" w:eastAsia="Roboto" w:cs="Roboto"/>
+          <w:b w:val="0"/>
+          <w:bCs w:val="0"/>
+          <w:i w:val="0"/>
+          <w:iCs w:val="0"/>
+          <w:caps w:val="0"/>
+          <w:smallCaps w:val="0"/>
+          <w:color w:val="auto"/>
+          <w:sz w:val="30"/>
+          <w:szCs w:val="30"/>
+        </w:rPr>
+        <w:t>réaliser</w:t>
+      </w:r>
+      <w:r>
+        <w:rPr>
+          <w:rFonts w:ascii="Roboto" w:hAnsi="Roboto" w:eastAsia="Roboto" w:cs="Roboto"/>
+          <w:b w:val="0"/>
+          <w:bCs w:val="0"/>
+          <w:i w:val="0"/>
+          <w:iCs w:val="0"/>
+          <w:caps w:val="0"/>
+          <w:smallCaps w:val="0"/>
+          <w:color w:val="auto"/>
+          <w:sz w:val="30"/>
+          <w:szCs w:val="30"/>
+        </w:rPr>
+        <w:t xml:space="preserve"> un petit </w:t>
+      </w:r>
+      <w:r>
+        <w:rPr>
+          <w:rFonts w:ascii="Roboto" w:hAnsi="Roboto" w:eastAsia="Roboto" w:cs="Roboto"/>
+          <w:b w:val="0"/>
+          <w:bCs w:val="0"/>
+          <w:i w:val="0"/>
+          <w:iCs w:val="0"/>
+          <w:caps w:val="0"/>
+          <w:smallCaps w:val="0"/>
+          <w:color w:val="auto"/>
+          <w:sz w:val="30"/>
+          <w:szCs w:val="30"/>
+        </w:rPr>
+        <w:t>programme</w:t>
+      </w:r>
+      <w:r>
+        <w:rPr>
+          <w:rFonts w:ascii="Roboto" w:hAnsi="Roboto" w:eastAsia="Roboto" w:cs="Roboto"/>
+          <w:b w:val="0"/>
+          <w:bCs w:val="0"/>
+          <w:i w:val="0"/>
+          <w:iCs w:val="0"/>
+          <w:caps w:val="0"/>
+          <w:smallCaps w:val="0"/>
+          <w:color w:val="auto"/>
+          <w:sz w:val="30"/>
+          <w:szCs w:val="30"/>
+        </w:rPr>
+        <w:t>.</w:t>
+      </w:r>
+    </w:p>
+    <w:p xmlns:wp14="http://schemas.microsoft.com/office/word/2010/wordml" wp14:paraId="158AA4BB" wp14:textId="1756F597">
+      <w:pPr>
+        <w:spacing w:before="180" w:beforeAutospacing="off" w:after="180" w:afterAutospacing="off"/>
+        <w:jc w:val="left"/>
+        <w:rPr>
+          <w:rFonts w:ascii="Roboto" w:hAnsi="Roboto" w:eastAsia="Roboto" w:cs="Roboto"/>
+          <w:b w:val="0"/>
+          <w:bCs w:val="0"/>
+          <w:i w:val="0"/>
+          <w:iCs w:val="0"/>
+          <w:caps w:val="0"/>
+          <w:smallCaps w:val="0"/>
+          <w:noProof w:val="0"/>
+          <w:color w:val="auto"/>
+          <w:sz w:val="30"/>
+          <w:szCs w:val="30"/>
+          <w:lang w:val="en-US"/>
+        </w:rPr>
+      </w:pPr>
+      <w:r>
+        <w:rPr>
+          <w:rFonts w:ascii="Roboto" w:hAnsi="Roboto" w:eastAsia="Roboto" w:cs="Roboto"/>
+          <w:b w:val="0"/>
+          <w:bCs w:val="0"/>
+          <w:i w:val="0"/>
+          <w:iCs w:val="0"/>
+          <w:caps w:val="0"/>
+          <w:smallCaps w:val="0"/>
+          <w:color w:val="auto"/>
+          <w:sz w:val="30"/>
+          <w:szCs w:val="30"/>
+        </w:rPr>
+        <w:t xml:space="preserve">Il </w:t>
+      </w:r>
+      <w:r>
+        <w:rPr>
+          <w:rFonts w:ascii="Roboto" w:hAnsi="Roboto" w:eastAsia="Roboto" w:cs="Roboto"/>
+          <w:b w:val="0"/>
+          <w:bCs w:val="0"/>
+          <w:i w:val="0"/>
+          <w:iCs w:val="0"/>
+          <w:caps w:val="0"/>
+          <w:smallCaps w:val="0"/>
+          <w:color w:val="auto"/>
+          <w:sz w:val="30"/>
+          <w:szCs w:val="30"/>
+        </w:rPr>
+        <w:t>désire</w:t>
+      </w:r>
+      <w:r>
+        <w:rPr>
+          <w:rFonts w:ascii="Roboto" w:hAnsi="Roboto" w:eastAsia="Roboto" w:cs="Roboto"/>
+          <w:b w:val="0"/>
+          <w:bCs w:val="0"/>
+          <w:i w:val="0"/>
+          <w:iCs w:val="0"/>
+          <w:caps w:val="0"/>
+          <w:smallCaps w:val="0"/>
+          <w:color w:val="auto"/>
+          <w:sz w:val="30"/>
+          <w:szCs w:val="30"/>
+        </w:rPr>
+        <w:t xml:space="preserve"> un </w:t>
+      </w:r>
+      <w:r>
+        <w:rPr>
+          <w:rFonts w:ascii="Roboto" w:hAnsi="Roboto" w:eastAsia="Roboto" w:cs="Roboto"/>
+          <w:b w:val="0"/>
+          <w:bCs w:val="0"/>
+          <w:i w:val="0"/>
+          <w:iCs w:val="0"/>
+          <w:caps w:val="0"/>
+          <w:smallCaps w:val="0"/>
+          <w:color w:val="auto"/>
+          <w:sz w:val="30"/>
+          <w:szCs w:val="30"/>
+        </w:rPr>
+        <w:t>logiciel</w:t>
+      </w:r>
+      <w:r>
+        <w:rPr>
+          <w:rFonts w:ascii="Roboto" w:hAnsi="Roboto" w:eastAsia="Roboto" w:cs="Roboto"/>
+          <w:b w:val="0"/>
+          <w:bCs w:val="0"/>
+          <w:i w:val="0"/>
+          <w:iCs w:val="0"/>
+          <w:caps w:val="0"/>
+          <w:smallCaps w:val="0"/>
+          <w:color w:val="auto"/>
+          <w:sz w:val="30"/>
+          <w:szCs w:val="30"/>
+        </w:rPr>
+        <w:t xml:space="preserve"> dans </w:t>
+      </w:r>
+      <w:r>
+        <w:rPr>
+          <w:rFonts w:ascii="Roboto" w:hAnsi="Roboto" w:eastAsia="Roboto" w:cs="Roboto"/>
+          <w:b w:val="0"/>
+          <w:bCs w:val="0"/>
+          <w:i w:val="0"/>
+          <w:iCs w:val="0"/>
+          <w:caps w:val="0"/>
+          <w:smallCaps w:val="0"/>
+          <w:color w:val="auto"/>
+          <w:sz w:val="30"/>
+          <w:szCs w:val="30"/>
+        </w:rPr>
+        <w:t>lequel</w:t>
+      </w:r>
+      <w:r>
+        <w:rPr>
+          <w:rFonts w:ascii="Roboto" w:hAnsi="Roboto" w:eastAsia="Roboto" w:cs="Roboto"/>
+          <w:b w:val="0"/>
+          <w:bCs w:val="0"/>
+          <w:i w:val="0"/>
+          <w:iCs w:val="0"/>
+          <w:caps w:val="0"/>
+          <w:smallCaps w:val="0"/>
+          <w:color w:val="auto"/>
+          <w:sz w:val="30"/>
+          <w:szCs w:val="30"/>
+        </w:rPr>
+        <w:t xml:space="preserve"> il </w:t>
+      </w:r>
+      <w:r>
+        <w:rPr>
+          <w:rFonts w:ascii="Roboto" w:hAnsi="Roboto" w:eastAsia="Roboto" w:cs="Roboto"/>
+          <w:b w:val="0"/>
+          <w:bCs w:val="0"/>
+          <w:i w:val="0"/>
+          <w:iCs w:val="0"/>
+          <w:caps w:val="0"/>
+          <w:smallCaps w:val="0"/>
+          <w:color w:val="auto"/>
+          <w:sz w:val="30"/>
+          <w:szCs w:val="30"/>
+        </w:rPr>
+        <w:t>peut</w:t>
+      </w:r>
+      <w:r>
+        <w:rPr>
+          <w:rFonts w:ascii="Roboto" w:hAnsi="Roboto" w:eastAsia="Roboto" w:cs="Roboto"/>
+          <w:b w:val="0"/>
+          <w:bCs w:val="0"/>
+          <w:i w:val="0"/>
+          <w:iCs w:val="0"/>
+          <w:caps w:val="0"/>
+          <w:smallCaps w:val="0"/>
+          <w:color w:val="auto"/>
+          <w:sz w:val="30"/>
+          <w:szCs w:val="30"/>
+        </w:rPr>
+        <w:t xml:space="preserve"> </w:t>
+      </w:r>
+      <w:r>
+        <w:rPr>
+          <w:rFonts w:ascii="Roboto" w:hAnsi="Roboto" w:eastAsia="Roboto" w:cs="Roboto"/>
+          <w:b w:val="0"/>
+          <w:bCs w:val="0"/>
+          <w:i w:val="0"/>
+          <w:iCs w:val="0"/>
+          <w:caps w:val="0"/>
+          <w:smallCaps w:val="0"/>
+          <w:color w:val="auto"/>
+          <w:sz w:val="30"/>
+          <w:szCs w:val="30"/>
+        </w:rPr>
+        <w:t>inscrire</w:t>
+      </w:r>
+      <w:r>
+        <w:rPr>
+          <w:rFonts w:ascii="Roboto" w:hAnsi="Roboto" w:eastAsia="Roboto" w:cs="Roboto"/>
+          <w:b w:val="0"/>
+          <w:bCs w:val="0"/>
+          <w:i w:val="0"/>
+          <w:iCs w:val="0"/>
+          <w:caps w:val="0"/>
+          <w:smallCaps w:val="0"/>
+          <w:color w:val="auto"/>
+          <w:sz w:val="30"/>
+          <w:szCs w:val="30"/>
+        </w:rPr>
+        <w:t xml:space="preserve"> son </w:t>
+      </w:r>
+      <w:r>
+        <w:rPr>
+          <w:rFonts w:ascii="Roboto" w:hAnsi="Roboto" w:eastAsia="Roboto" w:cs="Roboto"/>
+          <w:b w:val="0"/>
+          <w:bCs w:val="0"/>
+          <w:i w:val="0"/>
+          <w:iCs w:val="0"/>
+          <w:caps w:val="0"/>
+          <w:smallCaps w:val="0"/>
+          <w:color w:val="auto"/>
+          <w:sz w:val="30"/>
+          <w:szCs w:val="30"/>
+        </w:rPr>
+        <w:t>fichier</w:t>
+      </w:r>
+      <w:r>
+        <w:rPr>
+          <w:rFonts w:ascii="Roboto" w:hAnsi="Roboto" w:eastAsia="Roboto" w:cs="Roboto"/>
+          <w:b w:val="0"/>
+          <w:bCs w:val="0"/>
+          <w:i w:val="0"/>
+          <w:iCs w:val="0"/>
+          <w:caps w:val="0"/>
+          <w:smallCaps w:val="0"/>
+          <w:color w:val="auto"/>
+          <w:sz w:val="30"/>
+          <w:szCs w:val="30"/>
+        </w:rPr>
+        <w:t xml:space="preserve"> des </w:t>
+      </w:r>
+      <w:r>
+        <w:rPr>
+          <w:rFonts w:ascii="Roboto" w:hAnsi="Roboto" w:eastAsia="Roboto" w:cs="Roboto"/>
+          <w:b w:val="0"/>
+          <w:bCs w:val="0"/>
+          <w:i w:val="0"/>
+          <w:iCs w:val="0"/>
+          <w:caps w:val="0"/>
+          <w:smallCaps w:val="0"/>
+          <w:color w:val="auto"/>
+          <w:sz w:val="30"/>
+          <w:szCs w:val="30"/>
+        </w:rPr>
+        <w:t>maisons</w:t>
+      </w:r>
+      <w:r>
+        <w:rPr>
+          <w:rFonts w:ascii="Roboto" w:hAnsi="Roboto" w:eastAsia="Roboto" w:cs="Roboto"/>
+          <w:b w:val="0"/>
+          <w:bCs w:val="0"/>
+          <w:i w:val="0"/>
+          <w:iCs w:val="0"/>
+          <w:caps w:val="0"/>
+          <w:smallCaps w:val="0"/>
+          <w:color w:val="auto"/>
+          <w:sz w:val="30"/>
+          <w:szCs w:val="30"/>
+        </w:rPr>
+        <w:t xml:space="preserve">, des propriétaires et des </w:t>
+      </w:r>
+      <w:r>
+        <w:rPr>
+          <w:rFonts w:ascii="Roboto" w:hAnsi="Roboto" w:eastAsia="Roboto" w:cs="Roboto"/>
+          <w:b w:val="0"/>
+          <w:bCs w:val="0"/>
+          <w:i w:val="0"/>
+          <w:iCs w:val="0"/>
+          <w:caps w:val="0"/>
+          <w:smallCaps w:val="0"/>
+          <w:color w:val="auto"/>
+          <w:sz w:val="30"/>
+          <w:szCs w:val="30"/>
+        </w:rPr>
+        <w:t>locataires</w:t>
+      </w:r>
+      <w:r>
+        <w:rPr>
+          <w:rFonts w:ascii="Roboto" w:hAnsi="Roboto" w:eastAsia="Roboto" w:cs="Roboto"/>
+          <w:b w:val="0"/>
+          <w:bCs w:val="0"/>
+          <w:i w:val="0"/>
+          <w:iCs w:val="0"/>
+          <w:caps w:val="0"/>
+          <w:smallCaps w:val="0"/>
+          <w:color w:val="auto"/>
+          <w:sz w:val="30"/>
+          <w:szCs w:val="30"/>
+        </w:rPr>
+        <w:t>.</w:t>
+      </w:r>
+    </w:p>
+    <w:p xmlns:wp14="http://schemas.microsoft.com/office/word/2010/wordml" wp14:paraId="065BE631" wp14:textId="5BCDEEC6">
+      <w:pPr>
+        <w:spacing w:before="180" w:beforeAutospacing="off" w:after="180" w:afterAutospacing="off"/>
+        <w:jc w:val="left"/>
+        <w:rPr>
+          <w:rFonts w:ascii="Roboto" w:hAnsi="Roboto" w:eastAsia="Roboto" w:cs="Roboto"/>
+          <w:b w:val="0"/>
+          <w:bCs w:val="0"/>
+          <w:i w:val="0"/>
+          <w:iCs w:val="0"/>
+          <w:caps w:val="0"/>
+          <w:smallCaps w:val="0"/>
+          <w:noProof w:val="0"/>
+          <w:color w:val="auto"/>
+          <w:sz w:val="30"/>
+          <w:szCs w:val="30"/>
+          <w:lang w:val="en-US"/>
+        </w:rPr>
+      </w:pPr>
+      <w:r>
+        <w:rPr>
+          <w:rFonts w:ascii="Roboto" w:hAnsi="Roboto" w:eastAsia="Roboto" w:cs="Roboto"/>
+          <w:b w:val="0"/>
+          <w:bCs w:val="0"/>
+          <w:i w:val="0"/>
+          <w:iCs w:val="0"/>
+          <w:caps w:val="0"/>
+          <w:smallCaps w:val="0"/>
+          <w:color w:val="auto"/>
+          <w:sz w:val="30"/>
+          <w:szCs w:val="30"/>
+        </w:rPr>
+        <w:t>Règles</w:t>
+      </w:r>
+      <w:r>
+        <w:rPr>
+          <w:rFonts w:ascii="Roboto" w:hAnsi="Roboto" w:eastAsia="Roboto" w:cs="Roboto"/>
+          <w:b w:val="0"/>
+          <w:bCs w:val="0"/>
+          <w:i w:val="0"/>
+          <w:iCs w:val="0"/>
+          <w:caps w:val="0"/>
+          <w:smallCaps w:val="0"/>
+          <w:color w:val="auto"/>
+          <w:sz w:val="30"/>
+          <w:szCs w:val="30"/>
+        </w:rPr>
+        <w:t xml:space="preserve"> de gestion</w:t>
+      </w:r>
+    </w:p>
+    <w:p xmlns:wp14="http://schemas.microsoft.com/office/word/2010/wordml" wp14:paraId="68890F3F" wp14:textId="1728EA09">
+      <w:pPr>
+        <w:spacing w:before="180" w:beforeAutospacing="off" w:after="180" w:afterAutospacing="off"/>
+        <w:jc w:val="left"/>
+        <w:rPr>
+          <w:rFonts w:ascii="Roboto" w:hAnsi="Roboto" w:eastAsia="Roboto" w:cs="Roboto"/>
+          <w:b w:val="0"/>
+          <w:bCs w:val="0"/>
+          <w:i w:val="0"/>
+          <w:iCs w:val="0"/>
+          <w:caps w:val="0"/>
+          <w:smallCaps w:val="0"/>
+          <w:noProof w:val="0"/>
+          <w:color w:val="auto"/>
+          <w:sz w:val="30"/>
+          <w:szCs w:val="30"/>
+          <w:lang w:val="en-US"/>
+        </w:rPr>
+      </w:pPr>
+      <w:r>
+        <w:rPr>
+          <w:rFonts w:ascii="Roboto" w:hAnsi="Roboto" w:eastAsia="Roboto" w:cs="Roboto"/>
+          <w:b w:val="0"/>
+          <w:bCs w:val="0"/>
+          <w:i w:val="0"/>
+          <w:iCs w:val="0"/>
+          <w:caps w:val="0"/>
+          <w:smallCaps w:val="0"/>
+          <w:color w:val="auto"/>
+          <w:sz w:val="30"/>
+          <w:szCs w:val="30"/>
+        </w:rPr>
+        <w:t xml:space="preserve">Une </w:t>
+      </w:r>
+      <w:r>
+        <w:rPr>
+          <w:rFonts w:ascii="Roboto" w:hAnsi="Roboto" w:eastAsia="Roboto" w:cs="Roboto"/>
+          <w:b w:val="0"/>
+          <w:bCs w:val="0"/>
+          <w:i w:val="0"/>
+          <w:iCs w:val="0"/>
+          <w:caps w:val="0"/>
+          <w:smallCaps w:val="0"/>
+          <w:color w:val="auto"/>
+          <w:sz w:val="30"/>
+          <w:szCs w:val="30"/>
+        </w:rPr>
+        <w:t>maison</w:t>
+      </w:r>
+      <w:r>
+        <w:rPr>
+          <w:rFonts w:ascii="Roboto" w:hAnsi="Roboto" w:eastAsia="Roboto" w:cs="Roboto"/>
+          <w:b w:val="0"/>
+          <w:bCs w:val="0"/>
+          <w:i w:val="0"/>
+          <w:iCs w:val="0"/>
+          <w:caps w:val="0"/>
+          <w:smallCaps w:val="0"/>
+          <w:color w:val="auto"/>
+          <w:sz w:val="30"/>
+          <w:szCs w:val="30"/>
+        </w:rPr>
+        <w:t xml:space="preserve"> </w:t>
+      </w:r>
+      <w:r>
+        <w:rPr>
+          <w:rFonts w:ascii="Roboto" w:hAnsi="Roboto" w:eastAsia="Roboto" w:cs="Roboto"/>
+          <w:b w:val="0"/>
+          <w:bCs w:val="0"/>
+          <w:i w:val="0"/>
+          <w:iCs w:val="0"/>
+          <w:caps w:val="0"/>
+          <w:smallCaps w:val="0"/>
+          <w:color w:val="auto"/>
+          <w:sz w:val="30"/>
+          <w:szCs w:val="30"/>
+        </w:rPr>
+        <w:t>appartient</w:t>
+      </w:r>
+      <w:r>
+        <w:rPr>
+          <w:rFonts w:ascii="Roboto" w:hAnsi="Roboto" w:eastAsia="Roboto" w:cs="Roboto"/>
+          <w:b w:val="0"/>
+          <w:bCs w:val="0"/>
+          <w:i w:val="0"/>
+          <w:iCs w:val="0"/>
+          <w:caps w:val="0"/>
+          <w:smallCaps w:val="0"/>
+          <w:color w:val="auto"/>
+          <w:sz w:val="30"/>
+          <w:szCs w:val="30"/>
+        </w:rPr>
+        <w:t xml:space="preserve"> à </w:t>
+      </w:r>
+      <w:r>
+        <w:rPr>
+          <w:rFonts w:ascii="Roboto" w:hAnsi="Roboto" w:eastAsia="Roboto" w:cs="Roboto"/>
+          <w:b w:val="0"/>
+          <w:bCs w:val="0"/>
+          <w:i w:val="0"/>
+          <w:iCs w:val="0"/>
+          <w:caps w:val="0"/>
+          <w:smallCaps w:val="0"/>
+          <w:color w:val="auto"/>
+          <w:sz w:val="30"/>
+          <w:szCs w:val="30"/>
+        </w:rPr>
+        <w:t>une</w:t>
+      </w:r>
+      <w:r>
+        <w:rPr>
+          <w:rFonts w:ascii="Roboto" w:hAnsi="Roboto" w:eastAsia="Roboto" w:cs="Roboto"/>
+          <w:b w:val="0"/>
+          <w:bCs w:val="0"/>
+          <w:i w:val="0"/>
+          <w:iCs w:val="0"/>
+          <w:caps w:val="0"/>
+          <w:smallCaps w:val="0"/>
+          <w:color w:val="auto"/>
+          <w:sz w:val="30"/>
+          <w:szCs w:val="30"/>
+        </w:rPr>
+        <w:t xml:space="preserve"> </w:t>
+      </w:r>
+      <w:r>
+        <w:rPr>
+          <w:rFonts w:ascii="Roboto" w:hAnsi="Roboto" w:eastAsia="Roboto" w:cs="Roboto"/>
+          <w:b w:val="0"/>
+          <w:bCs w:val="0"/>
+          <w:i w:val="0"/>
+          <w:iCs w:val="0"/>
+          <w:caps w:val="0"/>
+          <w:smallCaps w:val="0"/>
+          <w:color w:val="auto"/>
+          <w:sz w:val="30"/>
+          <w:szCs w:val="30"/>
+        </w:rPr>
+        <w:t>ou</w:t>
+      </w:r>
+      <w:r>
+        <w:rPr>
+          <w:rFonts w:ascii="Roboto" w:hAnsi="Roboto" w:eastAsia="Roboto" w:cs="Roboto"/>
+          <w:b w:val="0"/>
+          <w:bCs w:val="0"/>
+          <w:i w:val="0"/>
+          <w:iCs w:val="0"/>
+          <w:caps w:val="0"/>
+          <w:smallCaps w:val="0"/>
+          <w:color w:val="auto"/>
+          <w:sz w:val="30"/>
+          <w:szCs w:val="30"/>
+        </w:rPr>
+        <w:t xml:space="preserve"> </w:t>
+      </w:r>
+      <w:r>
+        <w:rPr>
+          <w:rFonts w:ascii="Roboto" w:hAnsi="Roboto" w:eastAsia="Roboto" w:cs="Roboto"/>
+          <w:b w:val="0"/>
+          <w:bCs w:val="0"/>
+          <w:i w:val="0"/>
+          <w:iCs w:val="0"/>
+          <w:caps w:val="0"/>
+          <w:smallCaps w:val="0"/>
+          <w:color w:val="auto"/>
+          <w:sz w:val="30"/>
+          <w:szCs w:val="30"/>
+        </w:rPr>
+        <w:t>plusieurs</w:t>
+      </w:r>
+      <w:r>
+        <w:rPr>
+          <w:rFonts w:ascii="Roboto" w:hAnsi="Roboto" w:eastAsia="Roboto" w:cs="Roboto"/>
+          <w:b w:val="0"/>
+          <w:bCs w:val="0"/>
+          <w:i w:val="0"/>
+          <w:iCs w:val="0"/>
+          <w:caps w:val="0"/>
+          <w:smallCaps w:val="0"/>
+          <w:color w:val="auto"/>
+          <w:sz w:val="30"/>
+          <w:szCs w:val="30"/>
+        </w:rPr>
+        <w:t xml:space="preserve"> </w:t>
+      </w:r>
+      <w:r>
+        <w:rPr>
+          <w:rFonts w:ascii="Roboto" w:hAnsi="Roboto" w:eastAsia="Roboto" w:cs="Roboto"/>
+          <w:b w:val="0"/>
+          <w:bCs w:val="0"/>
+          <w:i w:val="0"/>
+          <w:iCs w:val="0"/>
+          <w:caps w:val="0"/>
+          <w:smallCaps w:val="0"/>
+          <w:color w:val="auto"/>
+          <w:sz w:val="30"/>
+          <w:szCs w:val="30"/>
+        </w:rPr>
+        <w:t>personnes</w:t>
+      </w:r>
+      <w:r>
+        <w:rPr>
+          <w:rFonts w:ascii="Roboto" w:hAnsi="Roboto" w:eastAsia="Roboto" w:cs="Roboto"/>
+          <w:b w:val="0"/>
+          <w:bCs w:val="0"/>
+          <w:i w:val="0"/>
+          <w:iCs w:val="0"/>
+          <w:caps w:val="0"/>
+          <w:smallCaps w:val="0"/>
+          <w:color w:val="auto"/>
+          <w:sz w:val="30"/>
+          <w:szCs w:val="30"/>
+        </w:rPr>
+        <w:t>.</w:t>
+      </w:r>
+    </w:p>
+    <w:p xmlns:wp14="http://schemas.microsoft.com/office/word/2010/wordml" wp14:paraId="42A4F1D2" wp14:textId="3DA9C744">
+      <w:pPr>
+        <w:spacing w:before="180" w:beforeAutospacing="off" w:after="180" w:afterAutospacing="off"/>
+        <w:jc w:val="left"/>
+        <w:rPr>
+          <w:rFonts w:ascii="Roboto" w:hAnsi="Roboto" w:eastAsia="Roboto" w:cs="Roboto"/>
+          <w:b w:val="0"/>
+          <w:bCs w:val="0"/>
+          <w:i w:val="0"/>
+          <w:iCs w:val="0"/>
+          <w:caps w:val="0"/>
+          <w:smallCaps w:val="0"/>
+          <w:noProof w:val="0"/>
+          <w:color w:val="auto"/>
+          <w:sz w:val="30"/>
+          <w:szCs w:val="30"/>
+          <w:lang w:val="en-US"/>
+        </w:rPr>
+      </w:pPr>
+      <w:r>
+        <w:rPr>
+          <w:rFonts w:ascii="Roboto" w:hAnsi="Roboto" w:eastAsia="Roboto" w:cs="Roboto"/>
+          <w:b w:val="0"/>
+          <w:bCs w:val="0"/>
+          <w:i w:val="0"/>
+          <w:iCs w:val="0"/>
+          <w:caps w:val="0"/>
+          <w:smallCaps w:val="0"/>
+          <w:color w:val="auto"/>
+          <w:sz w:val="30"/>
+          <w:szCs w:val="30"/>
+        </w:rPr>
+        <w:t xml:space="preserve">Une </w:t>
+      </w:r>
+      <w:r>
+        <w:rPr>
+          <w:rFonts w:ascii="Roboto" w:hAnsi="Roboto" w:eastAsia="Roboto" w:cs="Roboto"/>
+          <w:b w:val="0"/>
+          <w:bCs w:val="0"/>
+          <w:i w:val="0"/>
+          <w:iCs w:val="0"/>
+          <w:caps w:val="0"/>
+          <w:smallCaps w:val="0"/>
+          <w:color w:val="auto"/>
+          <w:sz w:val="30"/>
+          <w:szCs w:val="30"/>
+        </w:rPr>
+        <w:t>personne</w:t>
+      </w:r>
+      <w:r>
+        <w:rPr>
+          <w:rFonts w:ascii="Roboto" w:hAnsi="Roboto" w:eastAsia="Roboto" w:cs="Roboto"/>
+          <w:b w:val="0"/>
+          <w:bCs w:val="0"/>
+          <w:i w:val="0"/>
+          <w:iCs w:val="0"/>
+          <w:caps w:val="0"/>
+          <w:smallCaps w:val="0"/>
+          <w:color w:val="auto"/>
+          <w:sz w:val="30"/>
+          <w:szCs w:val="30"/>
+        </w:rPr>
+        <w:t xml:space="preserve"> </w:t>
+      </w:r>
+      <w:r>
+        <w:rPr>
+          <w:rFonts w:ascii="Roboto" w:hAnsi="Roboto" w:eastAsia="Roboto" w:cs="Roboto"/>
+          <w:b w:val="0"/>
+          <w:bCs w:val="0"/>
+          <w:i w:val="0"/>
+          <w:iCs w:val="0"/>
+          <w:caps w:val="0"/>
+          <w:smallCaps w:val="0"/>
+          <w:color w:val="auto"/>
+          <w:sz w:val="30"/>
+          <w:szCs w:val="30"/>
+        </w:rPr>
+        <w:t>peut</w:t>
+      </w:r>
+      <w:r>
+        <w:rPr>
+          <w:rFonts w:ascii="Roboto" w:hAnsi="Roboto" w:eastAsia="Roboto" w:cs="Roboto"/>
+          <w:b w:val="0"/>
+          <w:bCs w:val="0"/>
+          <w:i w:val="0"/>
+          <w:iCs w:val="0"/>
+          <w:caps w:val="0"/>
+          <w:smallCaps w:val="0"/>
+          <w:color w:val="auto"/>
+          <w:sz w:val="30"/>
+          <w:szCs w:val="30"/>
+        </w:rPr>
+        <w:t xml:space="preserve"> </w:t>
+      </w:r>
+      <w:r>
+        <w:rPr>
+          <w:rFonts w:ascii="Roboto" w:hAnsi="Roboto" w:eastAsia="Roboto" w:cs="Roboto"/>
+          <w:b w:val="0"/>
+          <w:bCs w:val="0"/>
+          <w:i w:val="0"/>
+          <w:iCs w:val="0"/>
+          <w:caps w:val="0"/>
+          <w:smallCaps w:val="0"/>
+          <w:color w:val="auto"/>
+          <w:sz w:val="30"/>
+          <w:szCs w:val="30"/>
+        </w:rPr>
+        <w:t>être</w:t>
+      </w:r>
+      <w:r>
+        <w:rPr>
+          <w:rFonts w:ascii="Roboto" w:hAnsi="Roboto" w:eastAsia="Roboto" w:cs="Roboto"/>
+          <w:b w:val="0"/>
+          <w:bCs w:val="0"/>
+          <w:i w:val="0"/>
+          <w:iCs w:val="0"/>
+          <w:caps w:val="0"/>
+          <w:smallCaps w:val="0"/>
+          <w:color w:val="auto"/>
+          <w:sz w:val="30"/>
+          <w:szCs w:val="30"/>
+        </w:rPr>
+        <w:t xml:space="preserve"> propriétaire </w:t>
+      </w:r>
+      <w:r>
+        <w:rPr>
+          <w:rFonts w:ascii="Roboto" w:hAnsi="Roboto" w:eastAsia="Roboto" w:cs="Roboto"/>
+          <w:b w:val="0"/>
+          <w:bCs w:val="0"/>
+          <w:i w:val="0"/>
+          <w:iCs w:val="0"/>
+          <w:caps w:val="0"/>
+          <w:smallCaps w:val="0"/>
+          <w:color w:val="auto"/>
+          <w:sz w:val="30"/>
+          <w:szCs w:val="30"/>
+        </w:rPr>
+        <w:t>d’une</w:t>
+      </w:r>
+      <w:r>
+        <w:rPr>
+          <w:rFonts w:ascii="Roboto" w:hAnsi="Roboto" w:eastAsia="Roboto" w:cs="Roboto"/>
+          <w:b w:val="0"/>
+          <w:bCs w:val="0"/>
+          <w:i w:val="0"/>
+          <w:iCs w:val="0"/>
+          <w:caps w:val="0"/>
+          <w:smallCaps w:val="0"/>
+          <w:color w:val="auto"/>
+          <w:sz w:val="30"/>
+          <w:szCs w:val="30"/>
+        </w:rPr>
+        <w:t xml:space="preserve"> </w:t>
+      </w:r>
+      <w:r>
+        <w:rPr>
+          <w:rFonts w:ascii="Roboto" w:hAnsi="Roboto" w:eastAsia="Roboto" w:cs="Roboto"/>
+          <w:b w:val="0"/>
+          <w:bCs w:val="0"/>
+          <w:i w:val="0"/>
+          <w:iCs w:val="0"/>
+          <w:caps w:val="0"/>
+          <w:smallCaps w:val="0"/>
+          <w:color w:val="auto"/>
+          <w:sz w:val="30"/>
+          <w:szCs w:val="30"/>
+        </w:rPr>
+        <w:t>maison</w:t>
+      </w:r>
+      <w:r>
+        <w:rPr>
+          <w:rFonts w:ascii="Roboto" w:hAnsi="Roboto" w:eastAsia="Roboto" w:cs="Roboto"/>
+          <w:b w:val="0"/>
+          <w:bCs w:val="0"/>
+          <w:i w:val="0"/>
+          <w:iCs w:val="0"/>
+          <w:caps w:val="0"/>
+          <w:smallCaps w:val="0"/>
+          <w:color w:val="auto"/>
+          <w:sz w:val="30"/>
+          <w:szCs w:val="30"/>
+        </w:rPr>
+        <w:t xml:space="preserve"> et </w:t>
+      </w:r>
+      <w:r>
+        <w:rPr>
+          <w:rFonts w:ascii="Roboto" w:hAnsi="Roboto" w:eastAsia="Roboto" w:cs="Roboto"/>
+          <w:b w:val="0"/>
+          <w:bCs w:val="0"/>
+          <w:i w:val="0"/>
+          <w:iCs w:val="0"/>
+          <w:caps w:val="0"/>
+          <w:smallCaps w:val="0"/>
+          <w:color w:val="auto"/>
+          <w:sz w:val="30"/>
+          <w:szCs w:val="30"/>
+        </w:rPr>
+        <w:t>en</w:t>
+      </w:r>
+      <w:r>
+        <w:rPr>
+          <w:rFonts w:ascii="Roboto" w:hAnsi="Roboto" w:eastAsia="Roboto" w:cs="Roboto"/>
+          <w:b w:val="0"/>
+          <w:bCs w:val="0"/>
+          <w:i w:val="0"/>
+          <w:iCs w:val="0"/>
+          <w:caps w:val="0"/>
+          <w:smallCaps w:val="0"/>
+          <w:color w:val="auto"/>
+          <w:sz w:val="30"/>
+          <w:szCs w:val="30"/>
+        </w:rPr>
+        <w:t xml:space="preserve"> </w:t>
+      </w:r>
+      <w:r>
+        <w:rPr>
+          <w:rFonts w:ascii="Roboto" w:hAnsi="Roboto" w:eastAsia="Roboto" w:cs="Roboto"/>
+          <w:b w:val="0"/>
+          <w:bCs w:val="0"/>
+          <w:i w:val="0"/>
+          <w:iCs w:val="0"/>
+          <w:caps w:val="0"/>
+          <w:smallCaps w:val="0"/>
+          <w:color w:val="auto"/>
+          <w:sz w:val="30"/>
+          <w:szCs w:val="30"/>
+        </w:rPr>
+        <w:t>louer</w:t>
+      </w:r>
+      <w:r>
+        <w:rPr>
+          <w:rFonts w:ascii="Roboto" w:hAnsi="Roboto" w:eastAsia="Roboto" w:cs="Roboto"/>
+          <w:b w:val="0"/>
+          <w:bCs w:val="0"/>
+          <w:i w:val="0"/>
+          <w:iCs w:val="0"/>
+          <w:caps w:val="0"/>
+          <w:smallCaps w:val="0"/>
+          <w:color w:val="auto"/>
+          <w:sz w:val="30"/>
+          <w:szCs w:val="30"/>
+        </w:rPr>
+        <w:t xml:space="preserve"> </w:t>
+      </w:r>
+      <w:r>
+        <w:rPr>
+          <w:rFonts w:ascii="Roboto" w:hAnsi="Roboto" w:eastAsia="Roboto" w:cs="Roboto"/>
+          <w:b w:val="0"/>
+          <w:bCs w:val="0"/>
+          <w:i w:val="0"/>
+          <w:iCs w:val="0"/>
+          <w:caps w:val="0"/>
+          <w:smallCaps w:val="0"/>
+          <w:color w:val="auto"/>
+          <w:sz w:val="30"/>
+          <w:szCs w:val="30"/>
+        </w:rPr>
+        <w:t>une</w:t>
+      </w:r>
+      <w:r>
+        <w:rPr>
+          <w:rFonts w:ascii="Roboto" w:hAnsi="Roboto" w:eastAsia="Roboto" w:cs="Roboto"/>
+          <w:b w:val="0"/>
+          <w:bCs w:val="0"/>
+          <w:i w:val="0"/>
+          <w:iCs w:val="0"/>
+          <w:caps w:val="0"/>
+          <w:smallCaps w:val="0"/>
+          <w:color w:val="auto"/>
+          <w:sz w:val="30"/>
+          <w:szCs w:val="30"/>
+        </w:rPr>
+        <w:t xml:space="preserve"> </w:t>
+      </w:r>
+      <w:r>
+        <w:rPr>
+          <w:rFonts w:ascii="Roboto" w:hAnsi="Roboto" w:eastAsia="Roboto" w:cs="Roboto"/>
+          <w:b w:val="0"/>
+          <w:bCs w:val="0"/>
+          <w:i w:val="0"/>
+          <w:iCs w:val="0"/>
+          <w:caps w:val="0"/>
+          <w:smallCaps w:val="0"/>
+          <w:color w:val="auto"/>
+          <w:sz w:val="30"/>
+          <w:szCs w:val="30"/>
+        </w:rPr>
+        <w:t>autre</w:t>
+      </w:r>
+      <w:r>
+        <w:rPr>
+          <w:rFonts w:ascii="Roboto" w:hAnsi="Roboto" w:eastAsia="Roboto" w:cs="Roboto"/>
+          <w:b w:val="0"/>
+          <w:bCs w:val="0"/>
+          <w:i w:val="0"/>
+          <w:iCs w:val="0"/>
+          <w:caps w:val="0"/>
+          <w:smallCaps w:val="0"/>
+          <w:color w:val="auto"/>
+          <w:sz w:val="30"/>
+          <w:szCs w:val="30"/>
+        </w:rPr>
+        <w:t>.</w:t>
+      </w:r>
+    </w:p>
+    <w:p xmlns:wp14="http://schemas.microsoft.com/office/word/2010/wordml" wp14:paraId="2403F41F" wp14:textId="4A264EB1">
+      <w:pPr>
+        <w:spacing w:before="180" w:beforeAutospacing="off" w:after="180" w:afterAutospacing="off"/>
+        <w:jc w:val="left"/>
+        <w:rPr>
+          <w:rFonts w:ascii="Roboto" w:hAnsi="Roboto" w:eastAsia="Roboto" w:cs="Roboto"/>
+          <w:b w:val="0"/>
+          <w:bCs w:val="0"/>
+          <w:i w:val="0"/>
+          <w:iCs w:val="0"/>
+          <w:caps w:val="0"/>
+          <w:smallCaps w:val="0"/>
+          <w:noProof w:val="0"/>
+          <w:color w:val="auto"/>
+          <w:sz w:val="30"/>
+          <w:szCs w:val="30"/>
+          <w:lang w:val="en-US"/>
+        </w:rPr>
+      </w:pPr>
+      <w:r>
+        <w:rPr>
+          <w:rFonts w:ascii="Roboto" w:hAnsi="Roboto" w:eastAsia="Roboto" w:cs="Roboto"/>
+          <w:b w:val="0"/>
+          <w:bCs w:val="0"/>
+          <w:i w:val="0"/>
+          <w:iCs w:val="0"/>
+          <w:caps w:val="0"/>
+          <w:smallCaps w:val="0"/>
+          <w:color w:val="auto"/>
+          <w:sz w:val="30"/>
+          <w:szCs w:val="30"/>
+        </w:rPr>
+        <w:t>Travail à faire</w:t>
+      </w:r>
+    </w:p>
+    <w:p xmlns:wp14="http://schemas.microsoft.com/office/word/2010/wordml" wp14:paraId="5D63AB43" wp14:textId="37750258">
+      <w:pPr>
+        <w:pStyle w:val="ListParagraph"/>
+        <w:numPr>
+          <w:ilvl w:val="0"/>
+          <w:numId w:val="1"/>
+        </w:numPr>
+        <w:spacing w:before="0" w:beforeAutospacing="off" w:after="0" w:afterAutospacing="off"/>
+        <w:jc w:val="left"/>
+        <w:rPr>
+          <w:rFonts w:ascii="Roboto" w:hAnsi="Roboto" w:eastAsia="Roboto" w:cs="Roboto"/>
+          <w:b w:val="0"/>
+          <w:bCs w:val="0"/>
+          <w:i w:val="0"/>
+          <w:iCs w:val="0"/>
+          <w:caps w:val="0"/>
+          <w:smallCaps w:val="0"/>
+          <w:noProof w:val="0"/>
+          <w:color w:val="auto"/>
+          <w:sz w:val="30"/>
+          <w:szCs w:val="30"/>
+          <w:lang w:val="en-US"/>
+        </w:rPr>
+      </w:pPr>
+      <w:r>
+        <w:rPr>
+          <w:rFonts w:ascii="Roboto" w:hAnsi="Roboto" w:eastAsia="Roboto" w:cs="Roboto"/>
+          <w:b w:val="0"/>
+          <w:bCs w:val="0"/>
+          <w:i w:val="0"/>
+          <w:iCs w:val="0"/>
+          <w:caps w:val="0"/>
+          <w:smallCaps w:val="0"/>
+          <w:color w:val="auto"/>
+          <w:sz w:val="30"/>
+          <w:szCs w:val="30"/>
+        </w:rPr>
+        <w:t>Créer</w:t>
+      </w:r>
+      <w:r>
+        <w:rPr>
+          <w:rFonts w:ascii="Roboto" w:hAnsi="Roboto" w:eastAsia="Roboto" w:cs="Roboto"/>
+          <w:b w:val="0"/>
+          <w:bCs w:val="0"/>
+          <w:i w:val="0"/>
+          <w:iCs w:val="0"/>
+          <w:caps w:val="0"/>
+          <w:smallCaps w:val="0"/>
+          <w:color w:val="auto"/>
+          <w:sz w:val="30"/>
+          <w:szCs w:val="30"/>
+        </w:rPr>
+        <w:t xml:space="preserve"> le </w:t>
+      </w:r>
+      <w:r>
+        <w:rPr>
+          <w:rFonts w:ascii="Roboto" w:hAnsi="Roboto" w:eastAsia="Roboto" w:cs="Roboto"/>
+          <w:b w:val="0"/>
+          <w:bCs w:val="0"/>
+          <w:i w:val="0"/>
+          <w:iCs w:val="0"/>
+          <w:caps w:val="0"/>
+          <w:smallCaps w:val="0"/>
+          <w:color w:val="auto"/>
+          <w:sz w:val="30"/>
+          <w:szCs w:val="30"/>
+        </w:rPr>
+        <w:t>Modèle</w:t>
+      </w:r>
+      <w:r>
+        <w:rPr>
+          <w:rFonts w:ascii="Roboto" w:hAnsi="Roboto" w:eastAsia="Roboto" w:cs="Roboto"/>
+          <w:b w:val="0"/>
+          <w:bCs w:val="0"/>
+          <w:i w:val="0"/>
+          <w:iCs w:val="0"/>
+          <w:caps w:val="0"/>
+          <w:smallCaps w:val="0"/>
+          <w:color w:val="auto"/>
+          <w:sz w:val="30"/>
+          <w:szCs w:val="30"/>
+        </w:rPr>
+        <w:t xml:space="preserve"> </w:t>
+      </w:r>
+      <w:r>
+        <w:rPr>
+          <w:rFonts w:ascii="Roboto" w:hAnsi="Roboto" w:eastAsia="Roboto" w:cs="Roboto"/>
+          <w:b w:val="0"/>
+          <w:bCs w:val="0"/>
+          <w:i w:val="0"/>
+          <w:iCs w:val="0"/>
+          <w:caps w:val="0"/>
+          <w:smallCaps w:val="0"/>
+          <w:color w:val="auto"/>
+          <w:sz w:val="30"/>
+          <w:szCs w:val="30"/>
+        </w:rPr>
+        <w:t>Conceptuel</w:t>
+      </w:r>
+      <w:r>
+        <w:rPr>
+          <w:rFonts w:ascii="Roboto" w:hAnsi="Roboto" w:eastAsia="Roboto" w:cs="Roboto"/>
+          <w:b w:val="0"/>
+          <w:bCs w:val="0"/>
+          <w:i w:val="0"/>
+          <w:iCs w:val="0"/>
+          <w:caps w:val="0"/>
+          <w:smallCaps w:val="0"/>
+          <w:color w:val="auto"/>
+          <w:sz w:val="30"/>
+          <w:szCs w:val="30"/>
+        </w:rPr>
+        <w:t xml:space="preserve"> des </w:t>
+      </w:r>
+      <w:r>
+        <w:rPr>
+          <w:rFonts w:ascii="Roboto" w:hAnsi="Roboto" w:eastAsia="Roboto" w:cs="Roboto"/>
+          <w:b w:val="0"/>
+          <w:bCs w:val="0"/>
+          <w:i w:val="0"/>
+          <w:iCs w:val="0"/>
+          <w:caps w:val="0"/>
+          <w:smallCaps w:val="0"/>
+          <w:color w:val="auto"/>
+          <w:sz w:val="30"/>
+          <w:szCs w:val="30"/>
+        </w:rPr>
+        <w:t>Données</w:t>
+      </w:r>
+      <w:r>
+        <w:rPr>
+          <w:rFonts w:ascii="Roboto" w:hAnsi="Roboto" w:eastAsia="Roboto" w:cs="Roboto"/>
+          <w:b w:val="0"/>
+          <w:bCs w:val="0"/>
+          <w:i w:val="0"/>
+          <w:iCs w:val="0"/>
+          <w:caps w:val="0"/>
+          <w:smallCaps w:val="0"/>
+          <w:color w:val="auto"/>
+          <w:sz w:val="30"/>
+          <w:szCs w:val="30"/>
+        </w:rPr>
+        <w:t>.</w:t>
+      </w:r>
+    </w:p>
+    <w:p xmlns:wp14="http://schemas.microsoft.com/office/word/2010/wordml" wp14:paraId="35DA36BA" wp14:textId="6B8FE837">
+      <w:pPr>
+        <w:pStyle w:val="ListParagraph"/>
+        <w:numPr>
+          <w:ilvl w:val="0"/>
+          <w:numId w:val="1"/>
+        </w:numPr>
+        <w:spacing w:before="0" w:beforeAutospacing="off" w:after="0" w:afterAutospacing="off"/>
+        <w:jc w:val="left"/>
+        <w:rPr>
+          <w:rFonts w:ascii="Roboto" w:hAnsi="Roboto" w:eastAsia="Roboto" w:cs="Roboto"/>
+          <w:b w:val="0"/>
+          <w:bCs w:val="0"/>
+          <w:i w:val="0"/>
+          <w:iCs w:val="0"/>
+          <w:caps w:val="0"/>
+          <w:smallCaps w:val="0"/>
+          <w:noProof w:val="0"/>
+          <w:color w:val="auto"/>
+          <w:sz w:val="30"/>
+          <w:szCs w:val="30"/>
+          <w:lang w:val="en-US"/>
+        </w:rPr>
+      </w:pPr>
+      <w:r>
+        <w:rPr>
+          <w:rFonts w:ascii="Roboto" w:hAnsi="Roboto" w:eastAsia="Roboto" w:cs="Roboto"/>
+          <w:b w:val="0"/>
+          <w:bCs w:val="0"/>
+          <w:i w:val="0"/>
+          <w:iCs w:val="0"/>
+          <w:caps w:val="0"/>
+          <w:smallCaps w:val="0"/>
+          <w:color w:val="auto"/>
+          <w:sz w:val="30"/>
+          <w:szCs w:val="30"/>
+        </w:rPr>
+        <w:t>Concevoir</w:t>
+      </w:r>
+      <w:r>
+        <w:rPr>
+          <w:rFonts w:ascii="Roboto" w:hAnsi="Roboto" w:eastAsia="Roboto" w:cs="Roboto"/>
+          <w:b w:val="0"/>
+          <w:bCs w:val="0"/>
+          <w:i w:val="0"/>
+          <w:iCs w:val="0"/>
+          <w:caps w:val="0"/>
+          <w:smallCaps w:val="0"/>
+          <w:color w:val="auto"/>
+          <w:sz w:val="30"/>
+          <w:szCs w:val="30"/>
+        </w:rPr>
+        <w:t xml:space="preserve"> le </w:t>
+      </w:r>
+      <w:r>
+        <w:rPr>
+          <w:rFonts w:ascii="Roboto" w:hAnsi="Roboto" w:eastAsia="Roboto" w:cs="Roboto"/>
+          <w:b w:val="0"/>
+          <w:bCs w:val="0"/>
+          <w:i w:val="0"/>
+          <w:iCs w:val="0"/>
+          <w:caps w:val="0"/>
+          <w:smallCaps w:val="0"/>
+          <w:color w:val="auto"/>
+          <w:sz w:val="30"/>
+          <w:szCs w:val="30"/>
+        </w:rPr>
+        <w:t>Modèle</w:t>
+      </w:r>
+      <w:r>
+        <w:rPr>
+          <w:rFonts w:ascii="Roboto" w:hAnsi="Roboto" w:eastAsia="Roboto" w:cs="Roboto"/>
+          <w:b w:val="0"/>
+          <w:bCs w:val="0"/>
+          <w:i w:val="0"/>
+          <w:iCs w:val="0"/>
+          <w:caps w:val="0"/>
+          <w:smallCaps w:val="0"/>
+          <w:color w:val="auto"/>
+          <w:sz w:val="30"/>
+          <w:szCs w:val="30"/>
+        </w:rPr>
+        <w:t xml:space="preserve"> </w:t>
+      </w:r>
+      <w:r>
+        <w:rPr>
+          <w:rFonts w:ascii="Roboto" w:hAnsi="Roboto" w:eastAsia="Roboto" w:cs="Roboto"/>
+          <w:b w:val="0"/>
+          <w:bCs w:val="0"/>
+          <w:i w:val="0"/>
+          <w:iCs w:val="0"/>
+          <w:caps w:val="0"/>
+          <w:smallCaps w:val="0"/>
+          <w:color w:val="auto"/>
+          <w:sz w:val="30"/>
+          <w:szCs w:val="30"/>
+        </w:rPr>
+        <w:t>Logique</w:t>
+      </w:r>
+      <w:r>
+        <w:rPr>
+          <w:rFonts w:ascii="Roboto" w:hAnsi="Roboto" w:eastAsia="Roboto" w:cs="Roboto"/>
+          <w:b w:val="0"/>
+          <w:bCs w:val="0"/>
+          <w:i w:val="0"/>
+          <w:iCs w:val="0"/>
+          <w:caps w:val="0"/>
+          <w:smallCaps w:val="0"/>
+          <w:color w:val="auto"/>
+          <w:sz w:val="30"/>
+          <w:szCs w:val="30"/>
+        </w:rPr>
+        <w:t xml:space="preserve"> des </w:t>
+      </w:r>
+      <w:r>
+        <w:rPr>
+          <w:rFonts w:ascii="Roboto" w:hAnsi="Roboto" w:eastAsia="Roboto" w:cs="Roboto"/>
+          <w:b w:val="0"/>
+          <w:bCs w:val="0"/>
+          <w:i w:val="0"/>
+          <w:iCs w:val="0"/>
+          <w:caps w:val="0"/>
+          <w:smallCaps w:val="0"/>
+          <w:color w:val="auto"/>
+          <w:sz w:val="30"/>
+          <w:szCs w:val="30"/>
+        </w:rPr>
+        <w:t>Données</w:t>
+      </w:r>
+      <w:r>
+        <w:rPr>
+          <w:rFonts w:ascii="Roboto" w:hAnsi="Roboto" w:eastAsia="Roboto" w:cs="Roboto"/>
+          <w:b w:val="0"/>
+          <w:bCs w:val="0"/>
+          <w:i w:val="0"/>
+          <w:iCs w:val="0"/>
+          <w:caps w:val="0"/>
+          <w:smallCaps w:val="0"/>
+          <w:color w:val="auto"/>
+          <w:sz w:val="30"/>
+          <w:szCs w:val="30"/>
+        </w:rPr>
+        <w:t>.</w:t>
+      </w:r>
+    </w:p>
+    <w:p xmlns:wp14="http://schemas.microsoft.com/office/word/2010/wordml" wp14:paraId="0166C7CD" wp14:textId="3CCF690C">
+      <w:pPr>
+        <w:pStyle w:val="ListParagraph"/>
+        <w:numPr>
+          <w:ilvl w:val="0"/>
+          <w:numId w:val="1"/>
+        </w:numPr>
+        <w:spacing w:before="0" w:beforeAutospacing="off" w:after="0" w:afterAutospacing="off"/>
+        <w:jc w:val="left"/>
+        <w:rPr>
+          <w:rFonts w:ascii="Roboto" w:hAnsi="Roboto" w:eastAsia="Roboto" w:cs="Roboto"/>
+          <w:b w:val="0"/>
+          <w:bCs w:val="0"/>
+          <w:i w:val="0"/>
+          <w:iCs w:val="0"/>
+          <w:caps w:val="0"/>
+          <w:smallCaps w:val="0"/>
+          <w:noProof w:val="0"/>
+          <w:color w:val="auto"/>
+          <w:sz w:val="30"/>
+          <w:szCs w:val="30"/>
+          <w:lang w:val="en-US"/>
+        </w:rPr>
+      </w:pPr>
+      <w:r>
+        <w:rPr>
+          <w:rFonts w:ascii="Roboto" w:hAnsi="Roboto" w:eastAsia="Roboto" w:cs="Roboto"/>
+          <w:b w:val="0"/>
+          <w:bCs w:val="0"/>
+          <w:i w:val="0"/>
+          <w:iCs w:val="0"/>
+          <w:caps w:val="0"/>
+          <w:smallCaps w:val="0"/>
+          <w:color w:val="auto"/>
+          <w:sz w:val="30"/>
+          <w:szCs w:val="30"/>
+        </w:rPr>
+        <w:t xml:space="preserve">Finir par le </w:t>
+      </w:r>
+      <w:r>
+        <w:rPr>
+          <w:rFonts w:ascii="Roboto" w:hAnsi="Roboto" w:eastAsia="Roboto" w:cs="Roboto"/>
+          <w:b w:val="0"/>
+          <w:bCs w:val="0"/>
+          <w:i w:val="0"/>
+          <w:iCs w:val="0"/>
+          <w:caps w:val="0"/>
+          <w:smallCaps w:val="0"/>
+          <w:color w:val="auto"/>
+          <w:sz w:val="30"/>
+          <w:szCs w:val="30"/>
+        </w:rPr>
+        <w:t>Modèle</w:t>
+      </w:r>
+      <w:r>
+        <w:rPr>
+          <w:rFonts w:ascii="Roboto" w:hAnsi="Roboto" w:eastAsia="Roboto" w:cs="Roboto"/>
+          <w:b w:val="0"/>
+          <w:bCs w:val="0"/>
+          <w:i w:val="0"/>
+          <w:iCs w:val="0"/>
+          <w:caps w:val="0"/>
+          <w:smallCaps w:val="0"/>
+          <w:color w:val="auto"/>
+          <w:sz w:val="30"/>
+          <w:szCs w:val="30"/>
+        </w:rPr>
+        <w:t xml:space="preserve"> Physique des </w:t>
+      </w:r>
+      <w:r>
+        <w:rPr>
+          <w:rFonts w:ascii="Roboto" w:hAnsi="Roboto" w:eastAsia="Roboto" w:cs="Roboto"/>
+          <w:b w:val="0"/>
+          <w:bCs w:val="0"/>
+          <w:i w:val="0"/>
+          <w:iCs w:val="0"/>
+          <w:caps w:val="0"/>
+          <w:smallCaps w:val="0"/>
+          <w:color w:val="auto"/>
+          <w:sz w:val="30"/>
+          <w:szCs w:val="30"/>
+        </w:rPr>
+        <w:t>Données</w:t>
+      </w:r>
+      <w:r>
+        <w:rPr>
+          <w:rFonts w:ascii="Roboto" w:hAnsi="Roboto" w:eastAsia="Roboto" w:cs="Roboto"/>
+          <w:b w:val="0"/>
+          <w:bCs w:val="0"/>
+          <w:i w:val="0"/>
+          <w:iCs w:val="0"/>
+          <w:caps w:val="0"/>
+          <w:smallCaps w:val="0"/>
+          <w:color w:val="auto"/>
+          <w:sz w:val="30"/>
+          <w:szCs w:val="30"/>
+        </w:rPr>
+        <w:t>.</w:t>
+      </w:r>
+    </w:p>
+    <w:p xmlns:wp14="http://schemas.microsoft.com/office/word/2010/wordml" wp14:paraId="2C078E63" wp14:textId="0CEA491D">
+      <w:pPr>
+        <w:pStyle w:val="Normal"/>
+        <w:rPr>
+          <w:color w:val="auto"/>
+        </w:rPr>
+      </w:pPr>
+    </w:p>
     <w:sectPr>
-      <w:pgSz w:w="12240" w:h="15840"/>
+      <w:pgSz w:w="12240" w:h="15840" w:orient="portrait"/>
       <w:pgMar w:top="1440" w:right="1440" w:bottom="1440" w:left="1440" w:header="720" w:footer="720" w:gutter="0"/>
       <w:cols w:space="720"/>
       <w:docGrid w:linePitch="360"/>
     </w:sectPr>
   </w:body>
 </w:document>
+</file>
+
+<file path=word/numbering.xml><?xml version="1.0" encoding="utf-8"?>
+<w:numbering xmlns:w="http://schemas.openxmlformats.org/wordprocessingml/2006/main">
+  <w:abstractNum xmlns:w="http://schemas.openxmlformats.org/wordprocessingml/2006/main" w:abstractNumId="1">
+    <w:nsid w:val="5e69a16c"/>
+    <w:multiLevelType xmlns:w="http://schemas.openxmlformats.org/wordprocessingml/2006/main" w:val="hybridMultilevel"/>
+    <w:lvl xmlns:w="http://schemas.openxmlformats.org/wordprocessingml/2006/main" w:ilvl="0">
+      <w:start w:val="1"/>
+      <w:numFmt w:val="bullet"/>
+      <w:lvlText w:val=""/>
+      <w:lvlJc w:val="left"/>
+      <w:pPr>
+        <w:ind w:left="720" w:hanging="360"/>
+      </w:pPr>
+      <w:rPr>
+        <w:rFonts w:hint="default" w:ascii="Symbol" w:hAnsi="Symbol"/>
+      </w:rPr>
+    </w:lvl>
+    <w:lvl xmlns:w="http://schemas.openxmlformats.org/wordprocessingml/2006/main" w:ilvl="1">
+      <w:start w:val="1"/>
+      <w:numFmt w:val="bullet"/>
+      <w:lvlText w:val="o"/>
+      <w:lvlJc w:val="left"/>
+      <w:pPr>
+        <w:ind w:left="1440" w:hanging="360"/>
+      </w:pPr>
+      <w:rPr>
+        <w:rFonts w:hint="default" w:ascii="Courier New" w:hAnsi="Courier New"/>
+      </w:rPr>
+    </w:lvl>
+    <w:lvl xmlns:w="http://schemas.openxmlformats.org/wordprocessingml/2006/main" w:ilvl="2">
+      <w:start w:val="1"/>
+      <w:numFmt w:val="bullet"/>
+      <w:lvlText w:val=""/>
+      <w:lvlJc w:val="left"/>
+      <w:pPr>
+        <w:ind w:left="2160" w:hanging="360"/>
+      </w:pPr>
+      <w:rPr>
+        <w:rFonts w:hint="default" w:ascii="Wingdings" w:hAnsi="Wingdings"/>
+      </w:rPr>
+    </w:lvl>
+    <w:lvl xmlns:w="http://schemas.openxmlformats.org/wordprocessingml/2006/main" w:ilvl="3">
+      <w:start w:val="1"/>
+      <w:numFmt w:val="bullet"/>
+      <w:lvlText w:val=""/>
+      <w:lvlJc w:val="left"/>
+      <w:pPr>
+        <w:ind w:left="2880" w:hanging="360"/>
+      </w:pPr>
+      <w:rPr>
+        <w:rFonts w:hint="default" w:ascii="Symbol" w:hAnsi="Symbol"/>
+      </w:rPr>
+    </w:lvl>
+    <w:lvl xmlns:w="http://schemas.openxmlformats.org/wordprocessingml/2006/main" w:ilvl="4">
+      <w:start w:val="1"/>
+      <w:numFmt w:val="bullet"/>
+      <w:lvlText w:val="o"/>
+      <w:lvlJc w:val="left"/>
+      <w:pPr>
+        <w:ind w:left="3600" w:hanging="360"/>
+      </w:pPr>
+      <w:rPr>
+        <w:rFonts w:hint="default" w:ascii="Courier New" w:hAnsi="Courier New"/>
+      </w:rPr>
+    </w:lvl>
+    <w:lvl xmlns:w="http://schemas.openxmlformats.org/wordprocessingml/2006/main" w:ilvl="5">
+      <w:start w:val="1"/>
+      <w:numFmt w:val="bullet"/>
+      <w:lvlText w:val=""/>
+      <w:lvlJc w:val="left"/>
+      <w:pPr>
+        <w:ind w:left="4320" w:hanging="360"/>
+      </w:pPr>
+      <w:rPr>
+        <w:rFonts w:hint="default" w:ascii="Wingdings" w:hAnsi="Wingdings"/>
+      </w:rPr>
+    </w:lvl>
+    <w:lvl xmlns:w="http://schemas.openxmlformats.org/wordprocessingml/2006/main" w:ilvl="6">
+      <w:start w:val="1"/>
+      <w:numFmt w:val="bullet"/>
+      <w:lvlText w:val=""/>
+      <w:lvlJc w:val="left"/>
+      <w:pPr>
+        <w:ind w:left="5040" w:hanging="360"/>
+      </w:pPr>
+      <w:rPr>
+        <w:rFonts w:hint="default" w:ascii="Symbol" w:hAnsi="Symbol"/>
+      </w:rPr>
+    </w:lvl>
+    <w:lvl xmlns:w="http://schemas.openxmlformats.org/wordprocessingml/2006/main" w:ilvl="7">
+      <w:start w:val="1"/>
+      <w:numFmt w:val="bullet"/>
+      <w:lvlText w:val="o"/>
+      <w:lvlJc w:val="left"/>
+      <w:pPr>
+        <w:ind w:left="5760" w:hanging="360"/>
+      </w:pPr>
+      <w:rPr>
+        <w:rFonts w:hint="default" w:ascii="Courier New" w:hAnsi="Courier New"/>
+      </w:rPr>
+    </w:lvl>
+    <w:lvl xmlns:w="http://schemas.openxmlformats.org/wordprocessingml/2006/main" w:ilvl="8">
+      <w:start w:val="1"/>
+      <w:numFmt w:val="bullet"/>
+      <w:lvlText w:val=""/>
+      <w:lvlJc w:val="left"/>
+      <w:pPr>
+        <w:ind w:left="6480" w:hanging="360"/>
+      </w:pPr>
+      <w:rPr>
+        <w:rFonts w:hint="default" w:ascii="Wingdings" w:hAnsi="Wingdings"/>
+      </w:rPr>
+    </w:lvl>
+  </w:abstractNum>
+  <w:num w:numId="1">
+    <w:abstractNumId w:val="1"/>
+  </w:num>
+</w:numbering>
 </file>
 
 <file path=word/styles.xml><?xml version="1.0" encoding="utf-8"?>
@@ -404,8 +2200,14 @@
     <w:lsdException w:name="List Table 7 Colorful Accent 6" w:uiPriority="52"/>
   </w:latentStyles>
   <w:style w:type="paragraph" w:styleId="Normal" w:default="1">
+    <w:uiPriority w:val="0"/>
     <w:name w:val="Normal"/>
     <w:qFormat/>
+    <w:rsid w:val="2C782AE7"/>
+    <w:rPr>
+      <w:noProof w:val="0"/>
+      <w:lang w:val="fr-FR"/>
+    </w:rPr>
   </w:style>
   <w:style w:type="character" w:styleId="DefaultParagraphFont" w:default="1">
     <w:name w:val="Default Paragraph Font"/>
@@ -433,6 +2235,689 @@
     <w:uiPriority w:val="99"/>
     <w:semiHidden/>
     <w:unhideWhenUsed/>
+  </w:style>
+  <w:style w:type="character" w:styleId="Heading1Char" w:customStyle="true">
+    <w:uiPriority w:val="9"/>
+    <w:name w:val="Heading 1 Char"/>
+    <w:basedOn w:val="DefaultParagraphFont"/>
+    <w:link w:val="Heading1"/>
+    <w:rsid w:val="2C782AE7"/>
+    <w:rPr>
+      <w:rFonts w:ascii="Calibri Light" w:hAnsi="Calibri Light" w:eastAsia="" w:cs="" w:asciiTheme="majorAscii" w:hAnsiTheme="majorAscii" w:eastAsiaTheme="majorEastAsia" w:cstheme="majorBidi"/>
+      <w:noProof w:val="0"/>
+      <w:color w:val="2F5496" w:themeColor="accent1" w:themeTint="FF" w:themeShade="BF"/>
+      <w:sz w:val="32"/>
+      <w:szCs w:val="32"/>
+      <w:lang w:val="fr-FR"/>
+    </w:rPr>
+  </w:style>
+  <w:style w:type="paragraph" w:styleId="Heading1">
+    <w:uiPriority w:val="9"/>
+    <w:name w:val="heading 1"/>
+    <w:basedOn w:val="Normal"/>
+    <w:next w:val="Normal"/>
+    <w:link w:val="Heading1Char"/>
+    <w:qFormat/>
+    <w:rsid w:val="2C782AE7"/>
+    <w:rPr>
+      <w:rFonts w:ascii="Calibri Light" w:hAnsi="Calibri Light" w:eastAsia="" w:cs="" w:asciiTheme="majorAscii" w:hAnsiTheme="majorAscii" w:eastAsiaTheme="majorEastAsia" w:cstheme="majorBidi"/>
+      <w:color w:val="2F5496" w:themeColor="accent1" w:themeTint="FF" w:themeShade="BF"/>
+      <w:sz w:val="32"/>
+      <w:szCs w:val="32"/>
+    </w:rPr>
+    <w:pPr>
+      <w:keepNext w:val="1"/>
+      <w:keepLines w:val="1"/>
+      <w:spacing w:before="240" w:after="0"/>
+      <w:outlineLvl w:val="0"/>
+    </w:pPr>
+  </w:style>
+  <w:style w:type="paragraph" w:styleId="ListParagraph">
+    <w:uiPriority w:val="34"/>
+    <w:name w:val="List Paragraph"/>
+    <w:basedOn w:val="Normal"/>
+    <w:qFormat/>
+    <w:rsid w:val="2C782AE7"/>
+    <w:pPr>
+      <w:spacing/>
+      <w:ind w:left="720"/>
+      <w:contextualSpacing/>
+    </w:pPr>
+  </w:style>
+  <w:style w:type="paragraph" w:styleId="Heading2">
+    <w:uiPriority w:val="9"/>
+    <w:name w:val="heading 2"/>
+    <w:basedOn w:val="Normal"/>
+    <w:next w:val="Normal"/>
+    <w:unhideWhenUsed/>
+    <w:link w:val="Heading2Char"/>
+    <w:qFormat/>
+    <w:rsid w:val="2C782AE7"/>
+    <w:rPr>
+      <w:rFonts w:ascii="Calibri Light" w:hAnsi="Calibri Light" w:eastAsia="" w:cs="" w:asciiTheme="majorAscii" w:hAnsiTheme="majorAscii" w:eastAsiaTheme="majorEastAsia" w:cstheme="majorBidi"/>
+      <w:color w:val="2F5496" w:themeColor="accent1" w:themeTint="FF" w:themeShade="BF"/>
+      <w:sz w:val="26"/>
+      <w:szCs w:val="26"/>
+    </w:rPr>
+    <w:pPr>
+      <w:keepNext w:val="1"/>
+      <w:keepLines w:val="1"/>
+      <w:spacing w:before="40" w:after="0"/>
+      <w:outlineLvl w:val="1"/>
+    </w:pPr>
+  </w:style>
+  <w:style w:type="paragraph" w:styleId="Heading3">
+    <w:uiPriority w:val="9"/>
+    <w:name w:val="heading 3"/>
+    <w:basedOn w:val="Normal"/>
+    <w:next w:val="Normal"/>
+    <w:unhideWhenUsed/>
+    <w:link w:val="Heading3Char"/>
+    <w:qFormat/>
+    <w:rsid w:val="2C782AE7"/>
+    <w:rPr>
+      <w:rFonts w:ascii="Calibri Light" w:hAnsi="Calibri Light" w:eastAsia="" w:cs="" w:asciiTheme="majorAscii" w:hAnsiTheme="majorAscii" w:eastAsiaTheme="majorEastAsia" w:cstheme="majorBidi"/>
+      <w:color w:val="1F3763"/>
+      <w:sz w:val="24"/>
+      <w:szCs w:val="24"/>
+    </w:rPr>
+    <w:pPr>
+      <w:keepNext w:val="1"/>
+      <w:keepLines w:val="1"/>
+      <w:spacing w:before="40" w:after="0"/>
+      <w:outlineLvl w:val="2"/>
+    </w:pPr>
+  </w:style>
+  <w:style w:type="paragraph" w:styleId="Heading4">
+    <w:uiPriority w:val="9"/>
+    <w:name w:val="heading 4"/>
+    <w:basedOn w:val="Normal"/>
+    <w:next w:val="Normal"/>
+    <w:unhideWhenUsed/>
+    <w:link w:val="Heading4Char"/>
+    <w:qFormat/>
+    <w:rsid w:val="2C782AE7"/>
+    <w:rPr>
+      <w:rFonts w:ascii="Calibri Light" w:hAnsi="Calibri Light" w:eastAsia="" w:cs="" w:asciiTheme="majorAscii" w:hAnsiTheme="majorAscii" w:eastAsiaTheme="majorEastAsia" w:cstheme="majorBidi"/>
+      <w:i w:val="1"/>
+      <w:iCs w:val="1"/>
+      <w:color w:val="2F5496" w:themeColor="accent1" w:themeTint="FF" w:themeShade="BF"/>
+    </w:rPr>
+    <w:pPr>
+      <w:keepNext w:val="1"/>
+      <w:keepLines w:val="1"/>
+      <w:spacing w:before="40" w:after="0"/>
+      <w:outlineLvl w:val="3"/>
+    </w:pPr>
+  </w:style>
+  <w:style w:type="paragraph" w:styleId="Heading5">
+    <w:uiPriority w:val="9"/>
+    <w:name w:val="heading 5"/>
+    <w:basedOn w:val="Normal"/>
+    <w:next w:val="Normal"/>
+    <w:unhideWhenUsed/>
+    <w:link w:val="Heading5Char"/>
+    <w:qFormat/>
+    <w:rsid w:val="2C782AE7"/>
+    <w:rPr>
+      <w:rFonts w:ascii="Calibri Light" w:hAnsi="Calibri Light" w:eastAsia="" w:cs="" w:asciiTheme="majorAscii" w:hAnsiTheme="majorAscii" w:eastAsiaTheme="majorEastAsia" w:cstheme="majorBidi"/>
+      <w:color w:val="2F5496" w:themeColor="accent1" w:themeTint="FF" w:themeShade="BF"/>
+    </w:rPr>
+    <w:pPr>
+      <w:keepNext w:val="1"/>
+      <w:keepLines w:val="1"/>
+      <w:spacing w:before="40" w:after="0"/>
+      <w:outlineLvl w:val="4"/>
+    </w:pPr>
+  </w:style>
+  <w:style w:type="paragraph" w:styleId="Heading6">
+    <w:uiPriority w:val="9"/>
+    <w:name w:val="heading 6"/>
+    <w:basedOn w:val="Normal"/>
+    <w:next w:val="Normal"/>
+    <w:unhideWhenUsed/>
+    <w:link w:val="Heading6Char"/>
+    <w:qFormat/>
+    <w:rsid w:val="2C782AE7"/>
+    <w:rPr>
+      <w:rFonts w:ascii="Calibri Light" w:hAnsi="Calibri Light" w:eastAsia="" w:cs="" w:asciiTheme="majorAscii" w:hAnsiTheme="majorAscii" w:eastAsiaTheme="majorEastAsia" w:cstheme="majorBidi"/>
+      <w:color w:val="1F3763"/>
+    </w:rPr>
+    <w:pPr>
+      <w:keepNext w:val="1"/>
+      <w:keepLines w:val="1"/>
+      <w:spacing w:before="40" w:after="0"/>
+      <w:outlineLvl w:val="5"/>
+    </w:pPr>
+  </w:style>
+  <w:style w:type="paragraph" w:styleId="Heading7">
+    <w:uiPriority w:val="9"/>
+    <w:name w:val="heading 7"/>
+    <w:basedOn w:val="Normal"/>
+    <w:next w:val="Normal"/>
+    <w:unhideWhenUsed/>
+    <w:link w:val="Heading7Char"/>
+    <w:qFormat/>
+    <w:rsid w:val="2C782AE7"/>
+    <w:rPr>
+      <w:rFonts w:ascii="Calibri Light" w:hAnsi="Calibri Light" w:eastAsia="" w:cs="" w:asciiTheme="majorAscii" w:hAnsiTheme="majorAscii" w:eastAsiaTheme="majorEastAsia" w:cstheme="majorBidi"/>
+      <w:i w:val="1"/>
+      <w:iCs w:val="1"/>
+      <w:color w:val="1F3763"/>
+    </w:rPr>
+    <w:pPr>
+      <w:keepNext w:val="1"/>
+      <w:keepLines w:val="1"/>
+      <w:spacing w:before="40" w:after="0"/>
+      <w:outlineLvl w:val="6"/>
+    </w:pPr>
+  </w:style>
+  <w:style w:type="paragraph" w:styleId="Heading8">
+    <w:uiPriority w:val="9"/>
+    <w:name w:val="heading 8"/>
+    <w:basedOn w:val="Normal"/>
+    <w:next w:val="Normal"/>
+    <w:unhideWhenUsed/>
+    <w:link w:val="Heading8Char"/>
+    <w:qFormat/>
+    <w:rsid w:val="2C782AE7"/>
+    <w:rPr>
+      <w:rFonts w:ascii="Calibri Light" w:hAnsi="Calibri Light" w:eastAsia="" w:cs="" w:asciiTheme="majorAscii" w:hAnsiTheme="majorAscii" w:eastAsiaTheme="majorEastAsia" w:cstheme="majorBidi"/>
+      <w:color w:val="272727"/>
+      <w:sz w:val="21"/>
+      <w:szCs w:val="21"/>
+    </w:rPr>
+    <w:pPr>
+      <w:keepNext w:val="1"/>
+      <w:keepLines w:val="1"/>
+      <w:spacing w:before="40" w:after="0"/>
+      <w:outlineLvl w:val="7"/>
+    </w:pPr>
+  </w:style>
+  <w:style w:type="paragraph" w:styleId="Heading9">
+    <w:uiPriority w:val="9"/>
+    <w:name w:val="heading 9"/>
+    <w:basedOn w:val="Normal"/>
+    <w:next w:val="Normal"/>
+    <w:unhideWhenUsed/>
+    <w:link w:val="Heading9Char"/>
+    <w:qFormat/>
+    <w:rsid w:val="2C782AE7"/>
+    <w:rPr>
+      <w:rFonts w:ascii="Calibri Light" w:hAnsi="Calibri Light" w:eastAsia="" w:cs="" w:asciiTheme="majorAscii" w:hAnsiTheme="majorAscii" w:eastAsiaTheme="majorEastAsia" w:cstheme="majorBidi"/>
+      <w:i w:val="1"/>
+      <w:iCs w:val="1"/>
+      <w:color w:val="272727"/>
+      <w:sz w:val="21"/>
+      <w:szCs w:val="21"/>
+    </w:rPr>
+    <w:pPr>
+      <w:keepNext w:val="1"/>
+      <w:keepLines w:val="1"/>
+      <w:spacing w:before="40" w:after="0"/>
+      <w:outlineLvl w:val="8"/>
+    </w:pPr>
+  </w:style>
+  <w:style w:type="paragraph" w:styleId="Title">
+    <w:uiPriority w:val="10"/>
+    <w:name w:val="Title"/>
+    <w:basedOn w:val="Normal"/>
+    <w:next w:val="Normal"/>
+    <w:link w:val="TitleChar"/>
+    <w:qFormat/>
+    <w:rsid w:val="2C782AE7"/>
+    <w:rPr>
+      <w:rFonts w:ascii="Calibri Light" w:hAnsi="Calibri Light" w:eastAsia="" w:cs="" w:asciiTheme="majorAscii" w:hAnsiTheme="majorAscii" w:eastAsiaTheme="majorEastAsia" w:cstheme="majorBidi"/>
+      <w:sz w:val="56"/>
+      <w:szCs w:val="56"/>
+    </w:rPr>
+    <w:pPr>
+      <w:spacing w:after="0"/>
+      <w:contextualSpacing/>
+    </w:pPr>
+  </w:style>
+  <w:style w:type="paragraph" w:styleId="Subtitle">
+    <w:uiPriority w:val="11"/>
+    <w:name w:val="Subtitle"/>
+    <w:basedOn w:val="Normal"/>
+    <w:next w:val="Normal"/>
+    <w:link w:val="SubtitleChar"/>
+    <w:qFormat/>
+    <w:rsid w:val="2C782AE7"/>
+    <w:rPr>
+      <w:rFonts w:ascii="Calibri" w:hAnsi="Calibri" w:eastAsia="" w:cs="" w:asciiTheme="minorAscii" w:hAnsiTheme="minorAscii" w:eastAsiaTheme="minorEastAsia" w:cstheme="minorBidi"/>
+      <w:color w:val="5A5A5A"/>
+    </w:rPr>
+  </w:style>
+  <w:style w:type="paragraph" w:styleId="Quote">
+    <w:uiPriority w:val="29"/>
+    <w:name w:val="Quote"/>
+    <w:basedOn w:val="Normal"/>
+    <w:next w:val="Normal"/>
+    <w:link w:val="QuoteChar"/>
+    <w:qFormat/>
+    <w:rsid w:val="2C782AE7"/>
+    <w:rPr>
+      <w:i w:val="1"/>
+      <w:iCs w:val="1"/>
+      <w:color w:val="404040" w:themeColor="text1" w:themeTint="BF" w:themeShade="FF"/>
+    </w:rPr>
+    <w:pPr>
+      <w:spacing w:before="200"/>
+      <w:ind w:left="864" w:right="864"/>
+      <w:jc w:val="center"/>
+    </w:pPr>
+  </w:style>
+  <w:style w:type="paragraph" w:styleId="IntenseQuote">
+    <w:uiPriority w:val="30"/>
+    <w:name w:val="Intense Quote"/>
+    <w:basedOn w:val="Normal"/>
+    <w:next w:val="Normal"/>
+    <w:link w:val="IntenseQuoteChar"/>
+    <w:qFormat/>
+    <w:rsid w:val="2C782AE7"/>
+    <w:rPr>
+      <w:i w:val="1"/>
+      <w:iCs w:val="1"/>
+      <w:color w:val="4472C4" w:themeColor="accent1" w:themeTint="FF" w:themeShade="FF"/>
+    </w:rPr>
+    <w:pPr>
+      <w:spacing w:before="360" w:after="360"/>
+      <w:ind w:left="864" w:right="864"/>
+      <w:jc w:val="center"/>
+    </w:pPr>
+  </w:style>
+  <w:style w:type="character" w:styleId="Heading2Char" w:customStyle="true">
+    <w:uiPriority w:val="9"/>
+    <w:name w:val="Heading 2 Char"/>
+    <w:basedOn w:val="DefaultParagraphFont"/>
+    <w:link w:val="Heading2"/>
+    <w:rsid w:val="2C782AE7"/>
+    <w:rPr>
+      <w:rFonts w:ascii="Calibri Light" w:hAnsi="Calibri Light" w:eastAsia="" w:cs="" w:asciiTheme="majorAscii" w:hAnsiTheme="majorAscii" w:eastAsiaTheme="majorEastAsia" w:cstheme="majorBidi"/>
+      <w:noProof w:val="0"/>
+      <w:color w:val="2F5496" w:themeColor="accent1" w:themeTint="FF" w:themeShade="BF"/>
+      <w:sz w:val="26"/>
+      <w:szCs w:val="26"/>
+      <w:lang w:val="fr-FR"/>
+    </w:rPr>
+  </w:style>
+  <w:style w:type="character" w:styleId="Heading3Char" w:customStyle="true">
+    <w:uiPriority w:val="9"/>
+    <w:name w:val="Heading 3 Char"/>
+    <w:basedOn w:val="DefaultParagraphFont"/>
+    <w:link w:val="Heading3"/>
+    <w:rsid w:val="2C782AE7"/>
+    <w:rPr>
+      <w:rFonts w:ascii="Calibri Light" w:hAnsi="Calibri Light" w:eastAsia="" w:cs="" w:asciiTheme="majorAscii" w:hAnsiTheme="majorAscii" w:eastAsiaTheme="majorEastAsia" w:cstheme="majorBidi"/>
+      <w:noProof w:val="0"/>
+      <w:color w:val="1F3763"/>
+      <w:sz w:val="24"/>
+      <w:szCs w:val="24"/>
+      <w:lang w:val="fr-FR"/>
+    </w:rPr>
+  </w:style>
+  <w:style w:type="character" w:styleId="Heading4Char" w:customStyle="true">
+    <w:uiPriority w:val="9"/>
+    <w:name w:val="Heading 4 Char"/>
+    <w:basedOn w:val="DefaultParagraphFont"/>
+    <w:link w:val="Heading4"/>
+    <w:rsid w:val="2C782AE7"/>
+    <w:rPr>
+      <w:rFonts w:ascii="Calibri Light" w:hAnsi="Calibri Light" w:eastAsia="" w:cs="" w:asciiTheme="majorAscii" w:hAnsiTheme="majorAscii" w:eastAsiaTheme="majorEastAsia" w:cstheme="majorBidi"/>
+      <w:i w:val="1"/>
+      <w:iCs w:val="1"/>
+      <w:noProof w:val="0"/>
+      <w:color w:val="2F5496" w:themeColor="accent1" w:themeTint="FF" w:themeShade="BF"/>
+      <w:lang w:val="fr-FR"/>
+    </w:rPr>
+  </w:style>
+  <w:style w:type="character" w:styleId="Heading5Char" w:customStyle="true">
+    <w:uiPriority w:val="9"/>
+    <w:name w:val="Heading 5 Char"/>
+    <w:basedOn w:val="DefaultParagraphFont"/>
+    <w:link w:val="Heading5"/>
+    <w:rsid w:val="2C782AE7"/>
+    <w:rPr>
+      <w:rFonts w:ascii="Calibri Light" w:hAnsi="Calibri Light" w:eastAsia="" w:cs="" w:asciiTheme="majorAscii" w:hAnsiTheme="majorAscii" w:eastAsiaTheme="majorEastAsia" w:cstheme="majorBidi"/>
+      <w:noProof w:val="0"/>
+      <w:color w:val="2F5496" w:themeColor="accent1" w:themeTint="FF" w:themeShade="BF"/>
+      <w:lang w:val="fr-FR"/>
+    </w:rPr>
+  </w:style>
+  <w:style w:type="character" w:styleId="Heading6Char" w:customStyle="true">
+    <w:uiPriority w:val="9"/>
+    <w:name w:val="Heading 6 Char"/>
+    <w:basedOn w:val="DefaultParagraphFont"/>
+    <w:link w:val="Heading6"/>
+    <w:rsid w:val="2C782AE7"/>
+    <w:rPr>
+      <w:rFonts w:ascii="Calibri Light" w:hAnsi="Calibri Light" w:eastAsia="" w:cs="" w:asciiTheme="majorAscii" w:hAnsiTheme="majorAscii" w:eastAsiaTheme="majorEastAsia" w:cstheme="majorBidi"/>
+      <w:noProof w:val="0"/>
+      <w:color w:val="1F3763"/>
+      <w:lang w:val="fr-FR"/>
+    </w:rPr>
+  </w:style>
+  <w:style w:type="character" w:styleId="Heading7Char" w:customStyle="true">
+    <w:uiPriority w:val="9"/>
+    <w:name w:val="Heading 7 Char"/>
+    <w:basedOn w:val="DefaultParagraphFont"/>
+    <w:link w:val="Heading7"/>
+    <w:rsid w:val="2C782AE7"/>
+    <w:rPr>
+      <w:rFonts w:ascii="Calibri Light" w:hAnsi="Calibri Light" w:eastAsia="" w:cs="" w:asciiTheme="majorAscii" w:hAnsiTheme="majorAscii" w:eastAsiaTheme="majorEastAsia" w:cstheme="majorBidi"/>
+      <w:i w:val="1"/>
+      <w:iCs w:val="1"/>
+      <w:noProof w:val="0"/>
+      <w:color w:val="1F3763"/>
+      <w:lang w:val="fr-FR"/>
+    </w:rPr>
+  </w:style>
+  <w:style w:type="character" w:styleId="Heading8Char" w:customStyle="true">
+    <w:uiPriority w:val="9"/>
+    <w:name w:val="Heading 8 Char"/>
+    <w:basedOn w:val="DefaultParagraphFont"/>
+    <w:link w:val="Heading8"/>
+    <w:rsid w:val="2C782AE7"/>
+    <w:rPr>
+      <w:rFonts w:ascii="Calibri Light" w:hAnsi="Calibri Light" w:eastAsia="" w:cs="" w:asciiTheme="majorAscii" w:hAnsiTheme="majorAscii" w:eastAsiaTheme="majorEastAsia" w:cstheme="majorBidi"/>
+      <w:noProof w:val="0"/>
+      <w:color w:val="272727"/>
+      <w:sz w:val="21"/>
+      <w:szCs w:val="21"/>
+      <w:lang w:val="fr-FR"/>
+    </w:rPr>
+  </w:style>
+  <w:style w:type="character" w:styleId="Heading9Char" w:customStyle="true">
+    <w:uiPriority w:val="9"/>
+    <w:name w:val="Heading 9 Char"/>
+    <w:basedOn w:val="DefaultParagraphFont"/>
+    <w:link w:val="Heading9"/>
+    <w:rsid w:val="2C782AE7"/>
+    <w:rPr>
+      <w:rFonts w:ascii="Calibri Light" w:hAnsi="Calibri Light" w:eastAsia="" w:cs="" w:asciiTheme="majorAscii" w:hAnsiTheme="majorAscii" w:eastAsiaTheme="majorEastAsia" w:cstheme="majorBidi"/>
+      <w:i w:val="1"/>
+      <w:iCs w:val="1"/>
+      <w:noProof w:val="0"/>
+      <w:color w:val="272727"/>
+      <w:sz w:val="21"/>
+      <w:szCs w:val="21"/>
+      <w:lang w:val="fr-FR"/>
+    </w:rPr>
+  </w:style>
+  <w:style w:type="character" w:styleId="TitleChar" w:customStyle="true">
+    <w:uiPriority w:val="10"/>
+    <w:name w:val="Title Char"/>
+    <w:basedOn w:val="DefaultParagraphFont"/>
+    <w:link w:val="Title"/>
+    <w:rsid w:val="2C782AE7"/>
+    <w:rPr>
+      <w:rFonts w:ascii="Calibri Light" w:hAnsi="Calibri Light" w:eastAsia="" w:cs="" w:asciiTheme="majorAscii" w:hAnsiTheme="majorAscii" w:eastAsiaTheme="majorEastAsia" w:cstheme="majorBidi"/>
+      <w:noProof w:val="0"/>
+      <w:sz w:val="56"/>
+      <w:szCs w:val="56"/>
+      <w:lang w:val="fr-FR"/>
+    </w:rPr>
+  </w:style>
+  <w:style w:type="character" w:styleId="SubtitleChar" w:customStyle="true">
+    <w:uiPriority w:val="11"/>
+    <w:name w:val="Subtitle Char"/>
+    <w:basedOn w:val="DefaultParagraphFont"/>
+    <w:link w:val="Subtitle"/>
+    <w:rsid w:val="2C782AE7"/>
+    <w:rPr>
+      <w:rFonts w:ascii="Calibri" w:hAnsi="Calibri" w:eastAsia="" w:cs="" w:asciiTheme="minorAscii" w:hAnsiTheme="minorAscii" w:eastAsiaTheme="minorEastAsia" w:cstheme="minorBidi"/>
+      <w:noProof w:val="0"/>
+      <w:color w:val="5A5A5A"/>
+      <w:lang w:val="fr-FR"/>
+    </w:rPr>
+  </w:style>
+  <w:style w:type="character" w:styleId="QuoteChar" w:customStyle="true">
+    <w:uiPriority w:val="29"/>
+    <w:name w:val="Quote Char"/>
+    <w:basedOn w:val="DefaultParagraphFont"/>
+    <w:link w:val="Quote"/>
+    <w:rsid w:val="2C782AE7"/>
+    <w:rPr>
+      <w:i w:val="1"/>
+      <w:iCs w:val="1"/>
+      <w:noProof w:val="0"/>
+      <w:color w:val="404040" w:themeColor="text1" w:themeTint="BF" w:themeShade="FF"/>
+      <w:lang w:val="fr-FR"/>
+    </w:rPr>
+  </w:style>
+  <w:style w:type="character" w:styleId="IntenseQuoteChar" w:customStyle="true">
+    <w:uiPriority w:val="30"/>
+    <w:name w:val="Intense Quote Char"/>
+    <w:basedOn w:val="DefaultParagraphFont"/>
+    <w:link w:val="IntenseQuote"/>
+    <w:rsid w:val="2C782AE7"/>
+    <w:rPr>
+      <w:i w:val="1"/>
+      <w:iCs w:val="1"/>
+      <w:noProof w:val="0"/>
+      <w:color w:val="4472C4" w:themeColor="accent1" w:themeTint="FF" w:themeShade="FF"/>
+      <w:lang w:val="fr-FR"/>
+    </w:rPr>
+  </w:style>
+  <w:style w:type="paragraph" w:styleId="TOC1">
+    <w:uiPriority w:val="39"/>
+    <w:name w:val="toc 1"/>
+    <w:basedOn w:val="Normal"/>
+    <w:next w:val="Normal"/>
+    <w:unhideWhenUsed/>
+    <w:rsid w:val="2C782AE7"/>
+    <w:pPr>
+      <w:spacing w:after="100"/>
+    </w:pPr>
+  </w:style>
+  <w:style w:type="paragraph" w:styleId="TOC2">
+    <w:uiPriority w:val="39"/>
+    <w:name w:val="toc 2"/>
+    <w:basedOn w:val="Normal"/>
+    <w:next w:val="Normal"/>
+    <w:unhideWhenUsed/>
+    <w:rsid w:val="2C782AE7"/>
+    <w:pPr>
+      <w:spacing w:after="100"/>
+      <w:ind w:left="220"/>
+    </w:pPr>
+  </w:style>
+  <w:style w:type="paragraph" w:styleId="TOC3">
+    <w:uiPriority w:val="39"/>
+    <w:name w:val="toc 3"/>
+    <w:basedOn w:val="Normal"/>
+    <w:next w:val="Normal"/>
+    <w:unhideWhenUsed/>
+    <w:rsid w:val="2C782AE7"/>
+    <w:pPr>
+      <w:spacing w:after="100"/>
+      <w:ind w:left="440"/>
+    </w:pPr>
+  </w:style>
+  <w:style w:type="paragraph" w:styleId="TOC4">
+    <w:uiPriority w:val="39"/>
+    <w:name w:val="toc 4"/>
+    <w:basedOn w:val="Normal"/>
+    <w:next w:val="Normal"/>
+    <w:unhideWhenUsed/>
+    <w:rsid w:val="2C782AE7"/>
+    <w:pPr>
+      <w:spacing w:after="100"/>
+      <w:ind w:left="660"/>
+    </w:pPr>
+  </w:style>
+  <w:style w:type="paragraph" w:styleId="TOC5">
+    <w:uiPriority w:val="39"/>
+    <w:name w:val="toc 5"/>
+    <w:basedOn w:val="Normal"/>
+    <w:next w:val="Normal"/>
+    <w:unhideWhenUsed/>
+    <w:rsid w:val="2C782AE7"/>
+    <w:pPr>
+      <w:spacing w:after="100"/>
+      <w:ind w:left="880"/>
+    </w:pPr>
+  </w:style>
+  <w:style w:type="paragraph" w:styleId="TOC6">
+    <w:uiPriority w:val="39"/>
+    <w:name w:val="toc 6"/>
+    <w:basedOn w:val="Normal"/>
+    <w:next w:val="Normal"/>
+    <w:unhideWhenUsed/>
+    <w:rsid w:val="2C782AE7"/>
+    <w:pPr>
+      <w:spacing w:after="100"/>
+      <w:ind w:left="1100"/>
+    </w:pPr>
+  </w:style>
+  <w:style w:type="paragraph" w:styleId="TOC7">
+    <w:uiPriority w:val="39"/>
+    <w:name w:val="toc 7"/>
+    <w:basedOn w:val="Normal"/>
+    <w:next w:val="Normal"/>
+    <w:unhideWhenUsed/>
+    <w:rsid w:val="2C782AE7"/>
+    <w:pPr>
+      <w:spacing w:after="100"/>
+      <w:ind w:left="1320"/>
+    </w:pPr>
+  </w:style>
+  <w:style w:type="paragraph" w:styleId="TOC8">
+    <w:uiPriority w:val="39"/>
+    <w:name w:val="toc 8"/>
+    <w:basedOn w:val="Normal"/>
+    <w:next w:val="Normal"/>
+    <w:unhideWhenUsed/>
+    <w:rsid w:val="2C782AE7"/>
+    <w:pPr>
+      <w:spacing w:after="100"/>
+      <w:ind w:left="1540"/>
+    </w:pPr>
+  </w:style>
+  <w:style w:type="paragraph" w:styleId="TOC9">
+    <w:uiPriority w:val="39"/>
+    <w:name w:val="toc 9"/>
+    <w:basedOn w:val="Normal"/>
+    <w:next w:val="Normal"/>
+    <w:unhideWhenUsed/>
+    <w:rsid w:val="2C782AE7"/>
+    <w:pPr>
+      <w:spacing w:after="100"/>
+      <w:ind w:left="1760"/>
+    </w:pPr>
+  </w:style>
+  <w:style w:type="paragraph" w:styleId="EndnoteText">
+    <w:uiPriority w:val="99"/>
+    <w:name w:val="endnote text"/>
+    <w:basedOn w:val="Normal"/>
+    <w:semiHidden/>
+    <w:unhideWhenUsed/>
+    <w:link w:val="EndnoteTextChar"/>
+    <w:rsid w:val="2C782AE7"/>
+    <w:rPr>
+      <w:sz w:val="20"/>
+      <w:szCs w:val="20"/>
+    </w:rPr>
+    <w:pPr>
+      <w:spacing w:after="0"/>
+    </w:pPr>
+  </w:style>
+  <w:style w:type="character" w:styleId="EndnoteTextChar" w:customStyle="true">
+    <w:uiPriority w:val="99"/>
+    <w:name w:val="Endnote Text Char"/>
+    <w:basedOn w:val="DefaultParagraphFont"/>
+    <w:semiHidden/>
+    <w:link w:val="EndnoteText"/>
+    <w:rsid w:val="2C782AE7"/>
+    <w:rPr>
+      <w:noProof w:val="0"/>
+      <w:sz w:val="20"/>
+      <w:szCs w:val="20"/>
+      <w:lang w:val="fr-FR"/>
+    </w:rPr>
+  </w:style>
+  <w:style w:type="paragraph" w:styleId="Footer">
+    <w:uiPriority w:val="99"/>
+    <w:name w:val="footer"/>
+    <w:basedOn w:val="Normal"/>
+    <w:unhideWhenUsed/>
+    <w:link w:val="FooterChar"/>
+    <w:rsid w:val="2C782AE7"/>
+    <w:pPr>
+      <w:tabs>
+        <w:tab w:val="center" w:leader="none" w:pos="4680"/>
+        <w:tab w:val="right" w:leader="none" w:pos="9360"/>
+      </w:tabs>
+      <w:spacing w:after="0"/>
+    </w:pPr>
+  </w:style>
+  <w:style w:type="character" w:styleId="FooterChar" w:customStyle="true">
+    <w:uiPriority w:val="99"/>
+    <w:name w:val="Footer Char"/>
+    <w:basedOn w:val="DefaultParagraphFont"/>
+    <w:link w:val="Footer"/>
+    <w:rsid w:val="2C782AE7"/>
+    <w:rPr>
+      <w:noProof w:val="0"/>
+      <w:lang w:val="fr-FR"/>
+    </w:rPr>
+  </w:style>
+  <w:style w:type="paragraph" w:styleId="FootnoteText">
+    <w:uiPriority w:val="99"/>
+    <w:name w:val="footnote text"/>
+    <w:basedOn w:val="Normal"/>
+    <w:semiHidden/>
+    <w:unhideWhenUsed/>
+    <w:link w:val="FootnoteTextChar"/>
+    <w:rsid w:val="2C782AE7"/>
+    <w:rPr>
+      <w:sz w:val="20"/>
+      <w:szCs w:val="20"/>
+    </w:rPr>
+    <w:pPr>
+      <w:spacing w:after="0"/>
+    </w:pPr>
+  </w:style>
+  <w:style w:type="character" w:styleId="FootnoteTextChar" w:customStyle="true">
+    <w:uiPriority w:val="99"/>
+    <w:name w:val="Footnote Text Char"/>
+    <w:basedOn w:val="DefaultParagraphFont"/>
+    <w:semiHidden/>
+    <w:link w:val="FootnoteText"/>
+    <w:rsid w:val="2C782AE7"/>
+    <w:rPr>
+      <w:noProof w:val="0"/>
+      <w:sz w:val="20"/>
+      <w:szCs w:val="20"/>
+      <w:lang w:val="fr-FR"/>
+    </w:rPr>
+  </w:style>
+  <w:style w:type="paragraph" w:styleId="Header">
+    <w:uiPriority w:val="99"/>
+    <w:name w:val="header"/>
+    <w:basedOn w:val="Normal"/>
+    <w:unhideWhenUsed/>
+    <w:link w:val="HeaderChar"/>
+    <w:rsid w:val="2C782AE7"/>
+    <w:pPr>
+      <w:tabs>
+        <w:tab w:val="center" w:leader="none" w:pos="4680"/>
+        <w:tab w:val="right" w:leader="none" w:pos="9360"/>
+      </w:tabs>
+      <w:spacing w:after="0"/>
+    </w:pPr>
+  </w:style>
+  <w:style w:type="character" w:styleId="HeaderChar" w:customStyle="true">
+    <w:uiPriority w:val="99"/>
+    <w:name w:val="Header Char"/>
+    <w:basedOn w:val="DefaultParagraphFont"/>
+    <w:link w:val="Header"/>
+    <w:rsid w:val="2C782AE7"/>
+    <w:rPr>
+      <w:noProof w:val="0"/>
+      <w:lang w:val="fr-FR"/>
+    </w:rPr>
   </w:style>
 </w:styles>
 </file>
@@ -930,13 +3415,13 @@
 </file>
 
 <file path=customXml/itemProps1.xml><?xml version="1.0" encoding="utf-8"?>
-<ds:datastoreItem xmlns:ds="http://schemas.openxmlformats.org/officeDocument/2006/customXml" ds:itemID="{C28B5DE6-EAC1-4356-BF9F-C305D016DBF3}"/>
+<ds:datastoreItem xmlns:ds="http://schemas.openxmlformats.org/officeDocument/2006/customXml" ds:itemID="{2EF93783-FCDF-4C49-8AFB-36E81116F503}"/>
 </file>
 
 <file path=customXml/itemProps2.xml><?xml version="1.0" encoding="utf-8"?>
-<ds:datastoreItem xmlns:ds="http://schemas.openxmlformats.org/officeDocument/2006/customXml" ds:itemID="{71953695-321C-42A0-89BC-7BB12A328D50}"/>
+<ds:datastoreItem xmlns:ds="http://schemas.openxmlformats.org/officeDocument/2006/customXml" ds:itemID="{52812675-FB48-4AFD-A62D-73F6CF139AC0}"/>
 </file>
 
 <file path=customXml/itemProps3.xml><?xml version="1.0" encoding="utf-8"?>
-<ds:datastoreItem xmlns:ds="http://schemas.openxmlformats.org/officeDocument/2006/customXml" ds:itemID="{34DA5B73-C2BC-46C3-950F-802A3B9C20B2}"/>
+<ds:datastoreItem xmlns:ds="http://schemas.openxmlformats.org/officeDocument/2006/customXml" ds:itemID="{84E36031-A86E-4EDB-AE19-D49720E77AAC}"/>
 </file>
</xml_diff>